<commit_message>
refactor: changed db and had to change code accordingly
</commit_message>
<xml_diff>
--- a/Essays/Trabalho-Algoritmia-II-Codr-Daniel-Carneiro.docx
+++ b/Essays/Trabalho-Algoritmia-II-Codr-Daniel-Carneiro.docx
@@ -912,6 +912,7 @@
         </w:rPr>
         <w:t>]</w:t>
       </w:r>
+      <w:proofErr w:type="gramStart"/>
       <w:r>
         <w:rPr>
           <w:rFonts w:ascii="Consolas" w:hAnsi="Consolas" w:cs="Consolas"/>
@@ -930,7 +931,18 @@
           <w:szCs w:val="19"/>
           <w:lang w:val="en-GB"/>
         </w:rPr>
-        <w:t>users</w:t>
+        <w:t>[</w:t>
+      </w:r>
+      <w:proofErr w:type="gramEnd"/>
+      <w:r>
+        <w:rPr>
+          <w:rFonts w:ascii="Consolas" w:hAnsi="Consolas" w:cs="Consolas"/>
+          <w:color w:val="000000"/>
+          <w:sz w:val="19"/>
+          <w:szCs w:val="19"/>
+          <w:lang w:val="en-GB"/>
+        </w:rPr>
+        <w:t>users]</w:t>
       </w:r>
       <w:r>
         <w:rPr>
@@ -1018,7 +1030,7 @@
           <w:szCs w:val="19"/>
           <w:lang w:val="en-GB"/>
         </w:rPr>
-        <w:t xml:space="preserve">  </w:t>
+        <w:t xml:space="preserve">         </w:t>
       </w:r>
       <w:r>
         <w:rPr>
@@ -1168,6 +1180,7 @@
         </w:rPr>
         <w:t xml:space="preserve">] </w:t>
       </w:r>
+      <w:proofErr w:type="gramStart"/>
       <w:r>
         <w:rPr>
           <w:rFonts w:ascii="Consolas" w:hAnsi="Consolas" w:cs="Consolas"/>
@@ -1176,7 +1189,110 @@
           <w:szCs w:val="19"/>
           <w:lang w:val="en-GB"/>
         </w:rPr>
-        <w:t>TEXT</w:t>
+        <w:t>NVARCHAR</w:t>
+      </w:r>
+      <w:r>
+        <w:rPr>
+          <w:rFonts w:ascii="Consolas" w:hAnsi="Consolas" w:cs="Consolas"/>
+          <w:color w:val="808080"/>
+          <w:sz w:val="19"/>
+          <w:szCs w:val="19"/>
+          <w:lang w:val="en-GB"/>
+        </w:rPr>
+        <w:t>(</w:t>
+      </w:r>
+      <w:proofErr w:type="gramEnd"/>
+      <w:r>
+        <w:rPr>
+          <w:rFonts w:ascii="Consolas" w:hAnsi="Consolas" w:cs="Consolas"/>
+          <w:color w:val="000000"/>
+          <w:sz w:val="19"/>
+          <w:szCs w:val="19"/>
+          <w:lang w:val="en-GB"/>
+        </w:rPr>
+        <w:t>1000</w:t>
+      </w:r>
+      <w:r>
+        <w:rPr>
+          <w:rFonts w:ascii="Consolas" w:hAnsi="Consolas" w:cs="Consolas"/>
+          <w:color w:val="808080"/>
+          <w:sz w:val="19"/>
+          <w:szCs w:val="19"/>
+          <w:lang w:val="en-GB"/>
+        </w:rPr>
+        <w:t>)</w:t>
+      </w:r>
+      <w:r>
+        <w:rPr>
+          <w:rFonts w:ascii="Consolas" w:hAnsi="Consolas" w:cs="Consolas"/>
+          <w:color w:val="000000"/>
+          <w:sz w:val="19"/>
+          <w:szCs w:val="19"/>
+          <w:lang w:val="en-GB"/>
+        </w:rPr>
+        <w:t xml:space="preserve">        </w:t>
+      </w:r>
+      <w:r>
+        <w:rPr>
+          <w:rFonts w:ascii="Consolas" w:hAnsi="Consolas" w:cs="Consolas"/>
+          <w:color w:val="0000FF"/>
+          <w:sz w:val="19"/>
+          <w:szCs w:val="19"/>
+          <w:lang w:val="en-GB"/>
+        </w:rPr>
+        <w:t xml:space="preserve">DEFAULT </w:t>
+      </w:r>
+      <w:r>
+        <w:rPr>
+          <w:rFonts w:ascii="Consolas" w:hAnsi="Consolas" w:cs="Consolas"/>
+          <w:color w:val="808080"/>
+          <w:sz w:val="19"/>
+          <w:szCs w:val="19"/>
+          <w:lang w:val="en-GB"/>
+        </w:rPr>
+        <w:t>(</w:t>
+      </w:r>
+      <w:r>
+        <w:rPr>
+          <w:rFonts w:ascii="Consolas" w:hAnsi="Consolas" w:cs="Consolas"/>
+          <w:color w:val="FF0000"/>
+          <w:sz w:val="19"/>
+          <w:szCs w:val="19"/>
+          <w:lang w:val="en-GB"/>
+        </w:rPr>
+        <w:t>'C:\</w:t>
+      </w:r>
+      <w:proofErr w:type="spellStart"/>
+      <w:r>
+        <w:rPr>
+          <w:rFonts w:ascii="Consolas" w:hAnsi="Consolas" w:cs="Consolas"/>
+          <w:color w:val="FF0000"/>
+          <w:sz w:val="19"/>
+          <w:szCs w:val="19"/>
+          <w:lang w:val="en-GB"/>
+        </w:rPr>
+        <w:t>codr</w:t>
+      </w:r>
+      <w:proofErr w:type="spellEnd"/>
+      <w:r>
+        <w:rPr>
+          <w:rFonts w:ascii="Consolas" w:hAnsi="Consolas" w:cs="Consolas"/>
+          <w:color w:val="FF0000"/>
+          <w:sz w:val="19"/>
+          <w:szCs w:val="19"/>
+          <w:lang w:val="en-GB"/>
+        </w:rPr>
+        <w:t>-files'</w:t>
+      </w:r>
+      <w:r>
+        <w:rPr>
+          <w:rFonts w:ascii="Consolas" w:hAnsi="Consolas" w:cs="Consolas"/>
+          <w:color w:val="808080"/>
+          <w:sz w:val="19"/>
+          <w:szCs w:val="19"/>
+          <w:lang w:val="en-GB"/>
+        </w:rPr>
+        <w:t>)</w:t>
       </w:r>
       <w:r>
         <w:rPr>
@@ -1216,91 +1332,7 @@
           <w:szCs w:val="19"/>
           <w:lang w:val="en-GB"/>
         </w:rPr>
-        <w:t>NULL</w:t>
-      </w:r>
-      <w:r>
-        <w:rPr>
-          <w:rFonts w:ascii="Consolas" w:hAnsi="Consolas" w:cs="Consolas"/>
-          <w:color w:val="000000"/>
-          <w:sz w:val="19"/>
-          <w:szCs w:val="19"/>
-          <w:lang w:val="en-GB"/>
-        </w:rPr>
-        <w:t xml:space="preserve"> </w:t>
-      </w:r>
-      <w:r>
-        <w:rPr>
-          <w:rFonts w:ascii="Consolas" w:hAnsi="Consolas" w:cs="Consolas"/>
-          <w:color w:val="0000FF"/>
-          <w:sz w:val="19"/>
-          <w:szCs w:val="19"/>
-          <w:lang w:val="en-GB"/>
-        </w:rPr>
-        <w:t>DEFAULT</w:t>
-      </w:r>
-      <w:r>
-        <w:rPr>
-          <w:rFonts w:ascii="Consolas" w:hAnsi="Consolas" w:cs="Consolas"/>
-          <w:color w:val="000000"/>
-          <w:sz w:val="19"/>
-          <w:szCs w:val="19"/>
-          <w:lang w:val="en-GB"/>
-        </w:rPr>
-        <w:t xml:space="preserve"> </w:t>
-      </w:r>
-      <w:r>
-        <w:rPr>
-          <w:rFonts w:ascii="Consolas" w:hAnsi="Consolas" w:cs="Consolas"/>
-          <w:color w:val="FF0000"/>
-          <w:sz w:val="19"/>
-          <w:szCs w:val="19"/>
-          <w:lang w:val="en-GB"/>
-        </w:rPr>
-        <w:t>'C</w:t>
-      </w:r>
-      <w:proofErr w:type="gramStart"/>
-      <w:r>
-        <w:rPr>
-          <w:rFonts w:ascii="Consolas" w:hAnsi="Consolas" w:cs="Consolas"/>
-          <w:color w:val="FF0000"/>
-          <w:sz w:val="19"/>
-          <w:szCs w:val="19"/>
-          <w:lang w:val="en-GB"/>
-        </w:rPr>
-        <w:t>:\</w:t>
-      </w:r>
-      <w:proofErr w:type="spellStart"/>
-      <w:proofErr w:type="gramEnd"/>
-      <w:r>
-        <w:rPr>
-          <w:rFonts w:ascii="Consolas" w:hAnsi="Consolas" w:cs="Consolas"/>
-          <w:color w:val="FF0000"/>
-          <w:sz w:val="19"/>
-          <w:szCs w:val="19"/>
-          <w:lang w:val="en-GB"/>
-        </w:rPr>
-        <w:t>codr</w:t>
-      </w:r>
-      <w:proofErr w:type="spellEnd"/>
-      <w:r>
-        <w:rPr>
-          <w:rFonts w:ascii="Consolas" w:hAnsi="Consolas" w:cs="Consolas"/>
-          <w:color w:val="FF0000"/>
-          <w:sz w:val="19"/>
-          <w:szCs w:val="19"/>
-          <w:lang w:val="en-GB"/>
-        </w:rPr>
-        <w:t>-files'</w:t>
-      </w:r>
-      <w:r>
-        <w:rPr>
-          <w:rFonts w:ascii="Consolas" w:hAnsi="Consolas" w:cs="Consolas"/>
-          <w:color w:val="808080"/>
-          <w:sz w:val="19"/>
-          <w:szCs w:val="19"/>
-          <w:lang w:val="en-GB"/>
-        </w:rPr>
-        <w:t>,</w:t>
+        <w:t>NULL,</w:t>
       </w:r>
     </w:p>
     <w:p>
@@ -1350,7 +1382,7 @@
           <w:szCs w:val="19"/>
           <w:lang w:val="en-GB"/>
         </w:rPr>
-        <w:t xml:space="preserve">] </w:t>
+        <w:t xml:space="preserve">]  </w:t>
       </w:r>
       <w:proofErr w:type="gramStart"/>
       <w:r>
@@ -1361,7 +1393,7 @@
           <w:szCs w:val="19"/>
           <w:lang w:val="en-GB"/>
         </w:rPr>
-        <w:t>NCHAR</w:t>
+        <w:t>NVARCHAR</w:t>
       </w:r>
       <w:r>
         <w:rPr>
@@ -1382,7 +1414,7 @@
           <w:szCs w:val="19"/>
           <w:lang w:val="en-GB"/>
         </w:rPr>
-        <w:t>50</w:t>
+        <w:t>150</w:t>
       </w:r>
       <w:r>
         <w:rPr>
@@ -1413,16 +1445,6 @@
           <w:lang w:val="en-GB"/>
         </w:rPr>
         <w:t>NULL,</w:t>
-      </w:r>
-      <w:r>
-        <w:rPr>
-          <w:rFonts w:ascii="Consolas" w:hAnsi="Consolas" w:cs="Consolas"/>
-          <w:color w:val="000000"/>
-          <w:sz w:val="19"/>
-          <w:szCs w:val="19"/>
-          <w:lang w:val="en-GB"/>
-        </w:rPr>
-        <w:t xml:space="preserve"> </w:t>
       </w:r>
     </w:p>
     <w:p>
@@ -1470,7 +1492,7 @@
           <w:szCs w:val="19"/>
           <w:lang w:val="en-GB"/>
         </w:rPr>
-        <w:t xml:space="preserve">] </w:t>
+        <w:t xml:space="preserve">]  </w:t>
       </w:r>
       <w:proofErr w:type="gramStart"/>
       <w:r>
@@ -1481,7 +1503,7 @@
           <w:szCs w:val="19"/>
           <w:lang w:val="en-GB"/>
         </w:rPr>
-        <w:t>CHAR</w:t>
+        <w:t>NVARCHAR</w:t>
       </w:r>
       <w:r>
         <w:rPr>
@@ -1502,7 +1524,7 @@
           <w:szCs w:val="19"/>
           <w:lang w:val="en-GB"/>
         </w:rPr>
-        <w:t>32</w:t>
+        <w:t>150</w:t>
       </w:r>
       <w:r>
         <w:rPr>
@@ -1522,7 +1544,7 @@
           <w:szCs w:val="19"/>
           <w:lang w:val="en-GB"/>
         </w:rPr>
-        <w:t xml:space="preserve"> </w:t>
+        <w:t xml:space="preserve">        </w:t>
       </w:r>
       <w:r>
         <w:rPr>
@@ -1533,16 +1555,6 @@
           <w:lang w:val="en-GB"/>
         </w:rPr>
         <w:t>NULL,</w:t>
-      </w:r>
-      <w:r>
-        <w:rPr>
-          <w:rFonts w:ascii="Consolas" w:hAnsi="Consolas" w:cs="Consolas"/>
-          <w:color w:val="000000"/>
-          <w:sz w:val="19"/>
-          <w:szCs w:val="19"/>
-          <w:lang w:val="en-GB"/>
-        </w:rPr>
-        <w:t xml:space="preserve"> </w:t>
       </w:r>
     </w:p>
     <w:p>
@@ -1590,7 +1602,7 @@
           <w:szCs w:val="19"/>
           <w:lang w:val="en-GB"/>
         </w:rPr>
-        <w:t xml:space="preserve">] </w:t>
+        <w:t xml:space="preserve">]      </w:t>
       </w:r>
       <w:proofErr w:type="gramStart"/>
       <w:r>
@@ -1601,7 +1613,7 @@
           <w:szCs w:val="19"/>
           <w:lang w:val="en-GB"/>
         </w:rPr>
-        <w:t>NCHAR</w:t>
+        <w:t>NVARCHAR</w:t>
       </w:r>
       <w:r>
         <w:rPr>
@@ -1622,7 +1634,7 @@
           <w:szCs w:val="19"/>
           <w:lang w:val="en-GB"/>
         </w:rPr>
-        <w:t>10</w:t>
+        <w:t>200</w:t>
       </w:r>
       <w:r>
         <w:rPr>
@@ -1653,16 +1665,6 @@
           <w:lang w:val="en-GB"/>
         </w:rPr>
         <w:t>NULL,</w:t>
-      </w:r>
-      <w:r>
-        <w:rPr>
-          <w:rFonts w:ascii="Consolas" w:hAnsi="Consolas" w:cs="Consolas"/>
-          <w:color w:val="000000"/>
-          <w:sz w:val="19"/>
-          <w:szCs w:val="19"/>
-          <w:lang w:val="en-GB"/>
-        </w:rPr>
-        <w:t xml:space="preserve"> </w:t>
       </w:r>
     </w:p>
     <w:p>
@@ -1790,7 +1792,7 @@
         <w:jc w:val="left"/>
         <w:rPr>
           <w:rFonts w:ascii="Consolas" w:hAnsi="Consolas" w:cs="Consolas"/>
-          <w:color w:val="808080"/>
+          <w:color w:val="000000"/>
           <w:sz w:val="19"/>
           <w:szCs w:val="19"/>
           <w:lang w:val="en-GB"/>
@@ -1822,8 +1824,6 @@
           <w:lang w:val="en-GB"/>
         </w:rPr>
       </w:pPr>
-      <w:bookmarkStart w:id="8" w:name="_GoBack"/>
-      <w:bookmarkEnd w:id="8"/>
     </w:p>
     <w:p>
       <w:pPr>
@@ -1840,120 +1840,6 @@
           <w:lang w:val="en-GB"/>
         </w:rPr>
       </w:pPr>
-      <w:r>
-        <w:rPr>
-          <w:rFonts w:ascii="Consolas" w:hAnsi="Consolas" w:cs="Consolas"/>
-          <w:color w:val="0000FF"/>
-          <w:sz w:val="19"/>
-          <w:szCs w:val="19"/>
-          <w:lang w:val="en-GB"/>
-        </w:rPr>
-        <w:t>CREATE</w:t>
-      </w:r>
-      <w:r>
-        <w:rPr>
-          <w:rFonts w:ascii="Consolas" w:hAnsi="Consolas" w:cs="Consolas"/>
-          <w:color w:val="000000"/>
-          <w:sz w:val="19"/>
-          <w:szCs w:val="19"/>
-          <w:lang w:val="en-GB"/>
-        </w:rPr>
-        <w:t xml:space="preserve"> </w:t>
-      </w:r>
-      <w:r>
-        <w:rPr>
-          <w:rFonts w:ascii="Consolas" w:hAnsi="Consolas" w:cs="Consolas"/>
-          <w:color w:val="0000FF"/>
-          <w:sz w:val="19"/>
-          <w:szCs w:val="19"/>
-          <w:lang w:val="en-GB"/>
-        </w:rPr>
-        <w:t>TABLE</w:t>
-      </w:r>
-      <w:r>
-        <w:rPr>
-          <w:rFonts w:ascii="Consolas" w:hAnsi="Consolas" w:cs="Consolas"/>
-          <w:color w:val="000000"/>
-          <w:sz w:val="19"/>
-          <w:szCs w:val="19"/>
-          <w:lang w:val="en-GB"/>
-        </w:rPr>
-        <w:t xml:space="preserve"> [</w:t>
-      </w:r>
-      <w:proofErr w:type="spellStart"/>
-      <w:r>
-        <w:rPr>
-          <w:rFonts w:ascii="Consolas" w:hAnsi="Consolas" w:cs="Consolas"/>
-          <w:color w:val="000000"/>
-          <w:sz w:val="19"/>
-          <w:szCs w:val="19"/>
-          <w:lang w:val="en-GB"/>
-        </w:rPr>
-        <w:t>dbo</w:t>
-      </w:r>
-      <w:proofErr w:type="spellEnd"/>
-      <w:r>
-        <w:rPr>
-          <w:rFonts w:ascii="Consolas" w:hAnsi="Consolas" w:cs="Consolas"/>
-          <w:color w:val="000000"/>
-          <w:sz w:val="19"/>
-          <w:szCs w:val="19"/>
-          <w:lang w:val="en-GB"/>
-        </w:rPr>
-        <w:t>]</w:t>
-      </w:r>
-      <w:proofErr w:type="gramStart"/>
-      <w:r>
-        <w:rPr>
-          <w:rFonts w:ascii="Consolas" w:hAnsi="Consolas" w:cs="Consolas"/>
-          <w:color w:val="808080"/>
-          <w:sz w:val="19"/>
-          <w:szCs w:val="19"/>
-          <w:lang w:val="en-GB"/>
-        </w:rPr>
-        <w:t>.</w:t>
-      </w:r>
-      <w:r>
-        <w:rPr>
-          <w:rFonts w:ascii="Consolas" w:hAnsi="Consolas" w:cs="Consolas"/>
-          <w:color w:val="000000"/>
-          <w:sz w:val="19"/>
-          <w:szCs w:val="19"/>
-          <w:lang w:val="en-GB"/>
-        </w:rPr>
-        <w:t>[</w:t>
-      </w:r>
-      <w:proofErr w:type="gramEnd"/>
-      <w:r>
-        <w:rPr>
-          <w:rFonts w:ascii="Consolas" w:hAnsi="Consolas" w:cs="Consolas"/>
-          <w:color w:val="000000"/>
-          <w:sz w:val="19"/>
-          <w:szCs w:val="19"/>
-          <w:lang w:val="en-GB"/>
-        </w:rPr>
-        <w:t>extensions]</w:t>
-      </w:r>
-      <w:r>
-        <w:rPr>
-          <w:rFonts w:ascii="Consolas" w:hAnsi="Consolas" w:cs="Consolas"/>
-          <w:color w:val="0000FF"/>
-          <w:sz w:val="19"/>
-          <w:szCs w:val="19"/>
-          <w:lang w:val="en-GB"/>
-        </w:rPr>
-        <w:t xml:space="preserve"> </w:t>
-      </w:r>
-      <w:r>
-        <w:rPr>
-          <w:rFonts w:ascii="Consolas" w:hAnsi="Consolas" w:cs="Consolas"/>
-          <w:color w:val="808080"/>
-          <w:sz w:val="19"/>
-          <w:szCs w:val="19"/>
-          <w:lang w:val="en-GB"/>
-        </w:rPr>
-        <w:t>(</w:t>
-      </w:r>
     </w:p>
     <w:p>
       <w:pPr>
@@ -1970,158 +1856,6 @@
           <w:lang w:val="en-GB"/>
         </w:rPr>
       </w:pPr>
-      <w:r>
-        <w:rPr>
-          <w:rFonts w:ascii="Consolas" w:hAnsi="Consolas" w:cs="Consolas"/>
-          <w:color w:val="000000"/>
-          <w:sz w:val="19"/>
-          <w:szCs w:val="19"/>
-          <w:lang w:val="en-GB"/>
-        </w:rPr>
-        <w:t xml:space="preserve">    [</w:t>
-      </w:r>
-      <w:proofErr w:type="gramStart"/>
-      <w:r>
-        <w:rPr>
-          <w:rFonts w:ascii="Consolas" w:hAnsi="Consolas" w:cs="Consolas"/>
-          <w:color w:val="000000"/>
-          <w:sz w:val="19"/>
-          <w:szCs w:val="19"/>
-          <w:lang w:val="en-GB"/>
-        </w:rPr>
-        <w:t>id</w:t>
-      </w:r>
-      <w:proofErr w:type="gramEnd"/>
-      <w:r>
-        <w:rPr>
-          <w:rFonts w:ascii="Consolas" w:hAnsi="Consolas" w:cs="Consolas"/>
-          <w:color w:val="000000"/>
-          <w:sz w:val="19"/>
-          <w:szCs w:val="19"/>
-          <w:lang w:val="en-GB"/>
-        </w:rPr>
-        <w:t xml:space="preserve">]      </w:t>
-      </w:r>
-      <w:r>
-        <w:rPr>
-          <w:rFonts w:ascii="Consolas" w:hAnsi="Consolas" w:cs="Consolas"/>
-          <w:color w:val="0000FF"/>
-          <w:sz w:val="19"/>
-          <w:szCs w:val="19"/>
-          <w:lang w:val="en-GB"/>
-        </w:rPr>
-        <w:t>INT</w:t>
-      </w:r>
-      <w:r>
-        <w:rPr>
-          <w:rFonts w:ascii="Consolas" w:hAnsi="Consolas" w:cs="Consolas"/>
-          <w:color w:val="000000"/>
-          <w:sz w:val="19"/>
-          <w:szCs w:val="19"/>
-          <w:lang w:val="en-GB"/>
-        </w:rPr>
-        <w:t xml:space="preserve">        </w:t>
-      </w:r>
-      <w:r>
-        <w:rPr>
-          <w:rFonts w:ascii="Consolas" w:hAnsi="Consolas" w:cs="Consolas"/>
-          <w:color w:val="0000FF"/>
-          <w:sz w:val="19"/>
-          <w:szCs w:val="19"/>
-          <w:lang w:val="en-GB"/>
-        </w:rPr>
-        <w:t xml:space="preserve">IDENTITY </w:t>
-      </w:r>
-      <w:r>
-        <w:rPr>
-          <w:rFonts w:ascii="Consolas" w:hAnsi="Consolas" w:cs="Consolas"/>
-          <w:color w:val="808080"/>
-          <w:sz w:val="19"/>
-          <w:szCs w:val="19"/>
-          <w:lang w:val="en-GB"/>
-        </w:rPr>
-        <w:t>(</w:t>
-      </w:r>
-      <w:r>
-        <w:rPr>
-          <w:rFonts w:ascii="Consolas" w:hAnsi="Consolas" w:cs="Consolas"/>
-          <w:color w:val="000000"/>
-          <w:sz w:val="19"/>
-          <w:szCs w:val="19"/>
-          <w:lang w:val="en-GB"/>
-        </w:rPr>
-        <w:t>1</w:t>
-      </w:r>
-      <w:r>
-        <w:rPr>
-          <w:rFonts w:ascii="Consolas" w:hAnsi="Consolas" w:cs="Consolas"/>
-          <w:color w:val="808080"/>
-          <w:sz w:val="19"/>
-          <w:szCs w:val="19"/>
-          <w:lang w:val="en-GB"/>
-        </w:rPr>
-        <w:t>,</w:t>
-      </w:r>
-      <w:r>
-        <w:rPr>
-          <w:rFonts w:ascii="Consolas" w:hAnsi="Consolas" w:cs="Consolas"/>
-          <w:color w:val="000000"/>
-          <w:sz w:val="19"/>
-          <w:szCs w:val="19"/>
-          <w:lang w:val="en-GB"/>
-        </w:rPr>
-        <w:t xml:space="preserve"> 1</w:t>
-      </w:r>
-      <w:r>
-        <w:rPr>
-          <w:rFonts w:ascii="Consolas" w:hAnsi="Consolas" w:cs="Consolas"/>
-          <w:color w:val="808080"/>
-          <w:sz w:val="19"/>
-          <w:szCs w:val="19"/>
-          <w:lang w:val="en-GB"/>
-        </w:rPr>
-        <w:t>)</w:t>
-      </w:r>
-      <w:r>
-        <w:rPr>
-          <w:rFonts w:ascii="Consolas" w:hAnsi="Consolas" w:cs="Consolas"/>
-          <w:color w:val="000000"/>
-          <w:sz w:val="19"/>
-          <w:szCs w:val="19"/>
-          <w:lang w:val="en-GB"/>
-        </w:rPr>
-        <w:t xml:space="preserve"> </w:t>
-      </w:r>
-      <w:r>
-        <w:rPr>
-          <w:rFonts w:ascii="Consolas" w:hAnsi="Consolas" w:cs="Consolas"/>
-          <w:color w:val="808080"/>
-          <w:sz w:val="19"/>
-          <w:szCs w:val="19"/>
-          <w:lang w:val="en-GB"/>
-        </w:rPr>
-        <w:t>NOT</w:t>
-      </w:r>
-      <w:r>
-        <w:rPr>
-          <w:rFonts w:ascii="Consolas" w:hAnsi="Consolas" w:cs="Consolas"/>
-          <w:color w:val="000000"/>
-          <w:sz w:val="19"/>
-          <w:szCs w:val="19"/>
-          <w:lang w:val="en-GB"/>
-        </w:rPr>
-        <w:t xml:space="preserve"> </w:t>
-      </w:r>
-      <w:r>
-        <w:rPr>
-          <w:rFonts w:ascii="Consolas" w:hAnsi="Consolas" w:cs="Consolas"/>
-          <w:color w:val="808080"/>
-          <w:sz w:val="19"/>
-          <w:szCs w:val="19"/>
-          <w:lang w:val="en-GB"/>
-        </w:rPr>
-        <w:t>NULL,</w:t>
-      </w:r>
     </w:p>
     <w:p>
       <w:pPr>
@@ -2141,23 +1875,85 @@
       <w:r>
         <w:rPr>
           <w:rFonts w:ascii="Consolas" w:hAnsi="Consolas" w:cs="Consolas"/>
-          <w:color w:val="000000"/>
-          <w:sz w:val="19"/>
-          <w:szCs w:val="19"/>
-          <w:lang w:val="en-GB"/>
-        </w:rPr>
-        <w:t xml:space="preserve">    [</w:t>
+          <w:color w:val="0000FF"/>
+          <w:sz w:val="19"/>
+          <w:szCs w:val="19"/>
+          <w:lang w:val="en-GB"/>
+        </w:rPr>
+        <w:t>CREATE</w:t>
+      </w:r>
+      <w:r>
+        <w:rPr>
+          <w:rFonts w:ascii="Consolas" w:hAnsi="Consolas" w:cs="Consolas"/>
+          <w:color w:val="000000"/>
+          <w:sz w:val="19"/>
+          <w:szCs w:val="19"/>
+          <w:lang w:val="en-GB"/>
+        </w:rPr>
+        <w:t xml:space="preserve"> </w:t>
+      </w:r>
+      <w:r>
+        <w:rPr>
+          <w:rFonts w:ascii="Consolas" w:hAnsi="Consolas" w:cs="Consolas"/>
+          <w:color w:val="0000FF"/>
+          <w:sz w:val="19"/>
+          <w:szCs w:val="19"/>
+          <w:lang w:val="en-GB"/>
+        </w:rPr>
+        <w:t>TABLE</w:t>
+      </w:r>
+      <w:r>
+        <w:rPr>
+          <w:rFonts w:ascii="Consolas" w:hAnsi="Consolas" w:cs="Consolas"/>
+          <w:color w:val="000000"/>
+          <w:sz w:val="19"/>
+          <w:szCs w:val="19"/>
+          <w:lang w:val="en-GB"/>
+        </w:rPr>
+        <w:t xml:space="preserve"> [</w:t>
+      </w:r>
+      <w:proofErr w:type="spellStart"/>
+      <w:r>
+        <w:rPr>
+          <w:rFonts w:ascii="Consolas" w:hAnsi="Consolas" w:cs="Consolas"/>
+          <w:color w:val="000000"/>
+          <w:sz w:val="19"/>
+          <w:szCs w:val="19"/>
+          <w:lang w:val="en-GB"/>
+        </w:rPr>
+        <w:t>dbo</w:t>
+      </w:r>
+      <w:proofErr w:type="spellEnd"/>
+      <w:r>
+        <w:rPr>
+          <w:rFonts w:ascii="Consolas" w:hAnsi="Consolas" w:cs="Consolas"/>
+          <w:color w:val="000000"/>
+          <w:sz w:val="19"/>
+          <w:szCs w:val="19"/>
+          <w:lang w:val="en-GB"/>
+        </w:rPr>
+        <w:t>]</w:t>
       </w:r>
       <w:proofErr w:type="gramStart"/>
       <w:r>
         <w:rPr>
           <w:rFonts w:ascii="Consolas" w:hAnsi="Consolas" w:cs="Consolas"/>
-          <w:color w:val="000000"/>
-          <w:sz w:val="19"/>
-          <w:szCs w:val="19"/>
-          <w:lang w:val="en-GB"/>
-        </w:rPr>
-        <w:t>name</w:t>
+          <w:color w:val="808080"/>
+          <w:sz w:val="19"/>
+          <w:szCs w:val="19"/>
+          <w:lang w:val="en-GB"/>
+        </w:rPr>
+        <w:t>.</w:t>
+      </w:r>
+      <w:r>
+        <w:rPr>
+          <w:rFonts w:ascii="Consolas" w:hAnsi="Consolas" w:cs="Consolas"/>
+          <w:color w:val="000000"/>
+          <w:sz w:val="19"/>
+          <w:szCs w:val="19"/>
+          <w:lang w:val="en-GB"/>
+        </w:rPr>
+        <w:t>[</w:t>
       </w:r>
       <w:proofErr w:type="gramEnd"/>
       <w:r>
@@ -2168,7 +1964,7 @@
           <w:szCs w:val="19"/>
           <w:lang w:val="en-GB"/>
         </w:rPr>
-        <w:t xml:space="preserve">]    </w:t>
+        <w:t>extensions]</w:t>
       </w:r>
       <w:r>
         <w:rPr>
@@ -2178,7 +1974,7 @@
           <w:szCs w:val="19"/>
           <w:lang w:val="en-GB"/>
         </w:rPr>
-        <w:t xml:space="preserve">NCHAR </w:t>
+        <w:t xml:space="preserve"> </w:t>
       </w:r>
       <w:r>
         <w:rPr>
@@ -2189,66 +1985,6 @@
           <w:lang w:val="en-GB"/>
         </w:rPr>
         <w:t>(</w:t>
-      </w:r>
-      <w:r>
-        <w:rPr>
-          <w:rFonts w:ascii="Consolas" w:hAnsi="Consolas" w:cs="Consolas"/>
-          <w:color w:val="000000"/>
-          <w:sz w:val="19"/>
-          <w:szCs w:val="19"/>
-          <w:lang w:val="en-GB"/>
-        </w:rPr>
-        <w:t>10</w:t>
-      </w:r>
-      <w:r>
-        <w:rPr>
-          <w:rFonts w:ascii="Consolas" w:hAnsi="Consolas" w:cs="Consolas"/>
-          <w:color w:val="808080"/>
-          <w:sz w:val="19"/>
-          <w:szCs w:val="19"/>
-          <w:lang w:val="en-GB"/>
-        </w:rPr>
-        <w:t>)</w:t>
-      </w:r>
-      <w:r>
-        <w:rPr>
-          <w:rFonts w:ascii="Consolas" w:hAnsi="Consolas" w:cs="Consolas"/>
-          <w:color w:val="000000"/>
-          <w:sz w:val="19"/>
-          <w:szCs w:val="19"/>
-          <w:lang w:val="en-GB"/>
-        </w:rPr>
-        <w:t xml:space="preserve"> </w:t>
-      </w:r>
-      <w:r>
-        <w:rPr>
-          <w:rFonts w:ascii="Consolas" w:hAnsi="Consolas" w:cs="Consolas"/>
-          <w:color w:val="808080"/>
-          <w:sz w:val="19"/>
-          <w:szCs w:val="19"/>
-          <w:lang w:val="en-GB"/>
-        </w:rPr>
-        <w:t>NOT</w:t>
-      </w:r>
-      <w:r>
-        <w:rPr>
-          <w:rFonts w:ascii="Consolas" w:hAnsi="Consolas" w:cs="Consolas"/>
-          <w:color w:val="000000"/>
-          <w:sz w:val="19"/>
-          <w:szCs w:val="19"/>
-          <w:lang w:val="en-GB"/>
-        </w:rPr>
-        <w:t xml:space="preserve"> </w:t>
-      </w:r>
-      <w:r>
-        <w:rPr>
-          <w:rFonts w:ascii="Consolas" w:hAnsi="Consolas" w:cs="Consolas"/>
-          <w:color w:val="808080"/>
-          <w:sz w:val="19"/>
-          <w:szCs w:val="19"/>
-          <w:lang w:val="en-GB"/>
-        </w:rPr>
-        <w:t>NULL,</w:t>
       </w:r>
     </w:p>
     <w:p>
@@ -2285,7 +2021,7 @@
           <w:szCs w:val="19"/>
           <w:lang w:val="en-GB"/>
         </w:rPr>
-        <w:t>details</w:t>
+        <w:t>id</w:t>
       </w:r>
       <w:proofErr w:type="gramEnd"/>
       <w:r>
@@ -2296,7 +2032,7 @@
           <w:szCs w:val="19"/>
           <w:lang w:val="en-GB"/>
         </w:rPr>
-        <w:t xml:space="preserve">] </w:t>
+        <w:t xml:space="preserve">]      </w:t>
       </w:r>
       <w:r>
         <w:rPr>
@@ -2306,7 +2042,77 @@
           <w:szCs w:val="19"/>
           <w:lang w:val="en-GB"/>
         </w:rPr>
-        <w:t>TEXT</w:t>
+        <w:t>INT</w:t>
+      </w:r>
+      <w:r>
+        <w:rPr>
+          <w:rFonts w:ascii="Consolas" w:hAnsi="Consolas" w:cs="Consolas"/>
+          <w:color w:val="000000"/>
+          <w:sz w:val="19"/>
+          <w:szCs w:val="19"/>
+          <w:lang w:val="en-GB"/>
+        </w:rPr>
+        <w:t xml:space="preserve">        </w:t>
+      </w:r>
+      <w:r>
+        <w:rPr>
+          <w:rFonts w:ascii="Consolas" w:hAnsi="Consolas" w:cs="Consolas"/>
+          <w:color w:val="0000FF"/>
+          <w:sz w:val="19"/>
+          <w:szCs w:val="19"/>
+          <w:lang w:val="en-GB"/>
+        </w:rPr>
+        <w:t xml:space="preserve">IDENTITY </w:t>
+      </w:r>
+      <w:r>
+        <w:rPr>
+          <w:rFonts w:ascii="Consolas" w:hAnsi="Consolas" w:cs="Consolas"/>
+          <w:color w:val="808080"/>
+          <w:sz w:val="19"/>
+          <w:szCs w:val="19"/>
+          <w:lang w:val="en-GB"/>
+        </w:rPr>
+        <w:t>(</w:t>
+      </w:r>
+      <w:r>
+        <w:rPr>
+          <w:rFonts w:ascii="Consolas" w:hAnsi="Consolas" w:cs="Consolas"/>
+          <w:color w:val="000000"/>
+          <w:sz w:val="19"/>
+          <w:szCs w:val="19"/>
+          <w:lang w:val="en-GB"/>
+        </w:rPr>
+        <w:t>1</w:t>
+      </w:r>
+      <w:r>
+        <w:rPr>
+          <w:rFonts w:ascii="Consolas" w:hAnsi="Consolas" w:cs="Consolas"/>
+          <w:color w:val="808080"/>
+          <w:sz w:val="19"/>
+          <w:szCs w:val="19"/>
+          <w:lang w:val="en-GB"/>
+        </w:rPr>
+        <w:t>,</w:t>
+      </w:r>
+      <w:r>
+        <w:rPr>
+          <w:rFonts w:ascii="Consolas" w:hAnsi="Consolas" w:cs="Consolas"/>
+          <w:color w:val="000000"/>
+          <w:sz w:val="19"/>
+          <w:szCs w:val="19"/>
+          <w:lang w:val="en-GB"/>
+        </w:rPr>
+        <w:t xml:space="preserve"> 1</w:t>
+      </w:r>
+      <w:r>
+        <w:rPr>
+          <w:rFonts w:ascii="Consolas" w:hAnsi="Consolas" w:cs="Consolas"/>
+          <w:color w:val="808080"/>
+          <w:sz w:val="19"/>
+          <w:szCs w:val="19"/>
+          <w:lang w:val="en-GB"/>
+        </w:rPr>
+        <w:t>)</w:t>
       </w:r>
       <w:r>
         <w:rPr>
@@ -2326,8 +2132,30 @@
           <w:szCs w:val="19"/>
           <w:lang w:val="en-GB"/>
         </w:rPr>
+        <w:t>NOT</w:t>
+      </w:r>
+      <w:r>
+        <w:rPr>
+          <w:rFonts w:ascii="Consolas" w:hAnsi="Consolas" w:cs="Consolas"/>
+          <w:color w:val="000000"/>
+          <w:sz w:val="19"/>
+          <w:szCs w:val="19"/>
+          <w:lang w:val="en-GB"/>
+        </w:rPr>
+        <w:t xml:space="preserve"> </w:t>
+      </w:r>
+      <w:r>
+        <w:rPr>
+          <w:rFonts w:ascii="Consolas" w:hAnsi="Consolas" w:cs="Consolas"/>
+          <w:color w:val="808080"/>
+          <w:sz w:val="19"/>
+          <w:szCs w:val="19"/>
+          <w:lang w:val="en-GB"/>
+        </w:rPr>
         <w:t>NULL,</w:t>
       </w:r>
+      <w:bookmarkStart w:id="8" w:name="_GoBack"/>
+      <w:bookmarkEnd w:id="8"/>
     </w:p>
     <w:p>
       <w:pPr>
@@ -2352,8 +2180,31 @@
           <w:szCs w:val="19"/>
           <w:lang w:val="en-GB"/>
         </w:rPr>
-        <w:t xml:space="preserve">    </w:t>
-      </w:r>
+        <w:t xml:space="preserve">    [</w:t>
+      </w:r>
+      <w:proofErr w:type="gramStart"/>
+      <w:r>
+        <w:rPr>
+          <w:rFonts w:ascii="Consolas" w:hAnsi="Consolas" w:cs="Consolas"/>
+          <w:color w:val="000000"/>
+          <w:sz w:val="19"/>
+          <w:szCs w:val="19"/>
+          <w:lang w:val="en-GB"/>
+        </w:rPr>
+        <w:t>name</w:t>
+      </w:r>
+      <w:proofErr w:type="gramEnd"/>
+      <w:r>
+        <w:rPr>
+          <w:rFonts w:ascii="Consolas" w:hAnsi="Consolas" w:cs="Consolas"/>
+          <w:color w:val="000000"/>
+          <w:sz w:val="19"/>
+          <w:szCs w:val="19"/>
+          <w:lang w:val="en-GB"/>
+        </w:rPr>
+        <w:t xml:space="preserve">]    </w:t>
+      </w:r>
+      <w:proofErr w:type="gramStart"/>
       <w:r>
         <w:rPr>
           <w:rFonts w:ascii="Consolas" w:hAnsi="Consolas" w:cs="Consolas"/>
@@ -2362,7 +2213,38 @@
           <w:szCs w:val="19"/>
           <w:lang w:val="en-GB"/>
         </w:rPr>
-        <w:t>PRIMARY</w:t>
+        <w:t>NVARCHAR</w:t>
+      </w:r>
+      <w:r>
+        <w:rPr>
+          <w:rFonts w:ascii="Consolas" w:hAnsi="Consolas" w:cs="Consolas"/>
+          <w:color w:val="808080"/>
+          <w:sz w:val="19"/>
+          <w:szCs w:val="19"/>
+          <w:lang w:val="en-GB"/>
+        </w:rPr>
+        <w:t>(</w:t>
+      </w:r>
+      <w:proofErr w:type="gramEnd"/>
+      <w:r>
+        <w:rPr>
+          <w:rFonts w:ascii="Consolas" w:hAnsi="Consolas" w:cs="Consolas"/>
+          <w:color w:val="000000"/>
+          <w:sz w:val="19"/>
+          <w:szCs w:val="19"/>
+          <w:lang w:val="en-GB"/>
+        </w:rPr>
+        <w:t>10</w:t>
+      </w:r>
+      <w:r>
+        <w:rPr>
+          <w:rFonts w:ascii="Consolas" w:hAnsi="Consolas" w:cs="Consolas"/>
+          <w:color w:val="808080"/>
+          <w:sz w:val="19"/>
+          <w:szCs w:val="19"/>
+          <w:lang w:val="en-GB"/>
+        </w:rPr>
+        <w:t>)</w:t>
       </w:r>
       <w:r>
         <w:rPr>
@@ -2377,12 +2259,12 @@
       <w:r>
         <w:rPr>
           <w:rFonts w:ascii="Consolas" w:hAnsi="Consolas" w:cs="Consolas"/>
-          <w:color w:val="0000FF"/>
-          <w:sz w:val="19"/>
-          <w:szCs w:val="19"/>
-          <w:lang w:val="en-GB"/>
-        </w:rPr>
-        <w:t>KEY</w:t>
+          <w:color w:val="808080"/>
+          <w:sz w:val="19"/>
+          <w:szCs w:val="19"/>
+          <w:lang w:val="en-GB"/>
+        </w:rPr>
+        <w:t>NOT</w:t>
       </w:r>
       <w:r>
         <w:rPr>
@@ -2397,52 +2279,12 @@
       <w:r>
         <w:rPr>
           <w:rFonts w:ascii="Consolas" w:hAnsi="Consolas" w:cs="Consolas"/>
-          <w:color w:val="0000FF"/>
-          <w:sz w:val="19"/>
-          <w:szCs w:val="19"/>
-          <w:lang w:val="en-GB"/>
-        </w:rPr>
-        <w:t xml:space="preserve">CLUSTERED </w:t>
-      </w:r>
-      <w:r>
-        <w:rPr>
-          <w:rFonts w:ascii="Consolas" w:hAnsi="Consolas" w:cs="Consolas"/>
-          <w:color w:val="808080"/>
-          <w:sz w:val="19"/>
-          <w:szCs w:val="19"/>
-          <w:lang w:val="en-GB"/>
-        </w:rPr>
-        <w:t>(</w:t>
-      </w:r>
-      <w:r>
-        <w:rPr>
-          <w:rFonts w:ascii="Consolas" w:hAnsi="Consolas" w:cs="Consolas"/>
-          <w:color w:val="000000"/>
-          <w:sz w:val="19"/>
-          <w:szCs w:val="19"/>
-          <w:lang w:val="en-GB"/>
-        </w:rPr>
-        <w:t xml:space="preserve">[id] </w:t>
-      </w:r>
-      <w:r>
-        <w:rPr>
-          <w:rFonts w:ascii="Consolas" w:hAnsi="Consolas" w:cs="Consolas"/>
-          <w:color w:val="0000FF"/>
-          <w:sz w:val="19"/>
-          <w:szCs w:val="19"/>
-          <w:lang w:val="en-GB"/>
-        </w:rPr>
-        <w:t>ASC</w:t>
-      </w:r>
-      <w:r>
-        <w:rPr>
-          <w:rFonts w:ascii="Consolas" w:hAnsi="Consolas" w:cs="Consolas"/>
-          <w:color w:val="808080"/>
-          <w:sz w:val="19"/>
-          <w:szCs w:val="19"/>
-          <w:lang w:val="en-GB"/>
-        </w:rPr>
-        <w:t>)</w:t>
+          <w:color w:val="808080"/>
+          <w:sz w:val="19"/>
+          <w:szCs w:val="19"/>
+          <w:lang w:val="en-GB"/>
+        </w:rPr>
+        <w:t>NULL,</w:t>
       </w:r>
     </w:p>
     <w:p>
@@ -2463,12 +2305,96 @@
       <w:r>
         <w:rPr>
           <w:rFonts w:ascii="Consolas" w:hAnsi="Consolas" w:cs="Consolas"/>
-          <w:color w:val="808080"/>
-          <w:sz w:val="19"/>
-          <w:szCs w:val="19"/>
-          <w:lang w:val="en-GB"/>
-        </w:rPr>
-        <w:t>);</w:t>
+          <w:color w:val="000000"/>
+          <w:sz w:val="19"/>
+          <w:szCs w:val="19"/>
+          <w:lang w:val="en-GB"/>
+        </w:rPr>
+        <w:t xml:space="preserve">    [</w:t>
+      </w:r>
+      <w:proofErr w:type="gramStart"/>
+      <w:r>
+        <w:rPr>
+          <w:rFonts w:ascii="Consolas" w:hAnsi="Consolas" w:cs="Consolas"/>
+          <w:color w:val="000000"/>
+          <w:sz w:val="19"/>
+          <w:szCs w:val="19"/>
+          <w:lang w:val="en-GB"/>
+        </w:rPr>
+        <w:t>details</w:t>
+      </w:r>
+      <w:proofErr w:type="gramEnd"/>
+      <w:r>
+        <w:rPr>
+          <w:rFonts w:ascii="Consolas" w:hAnsi="Consolas" w:cs="Consolas"/>
+          <w:color w:val="000000"/>
+          <w:sz w:val="19"/>
+          <w:szCs w:val="19"/>
+          <w:lang w:val="en-GB"/>
+        </w:rPr>
+        <w:t xml:space="preserve">] </w:t>
+      </w:r>
+      <w:proofErr w:type="gramStart"/>
+      <w:r>
+        <w:rPr>
+          <w:rFonts w:ascii="Consolas" w:hAnsi="Consolas" w:cs="Consolas"/>
+          <w:color w:val="0000FF"/>
+          <w:sz w:val="19"/>
+          <w:szCs w:val="19"/>
+          <w:lang w:val="en-GB"/>
+        </w:rPr>
+        <w:t>NVARCHAR</w:t>
+      </w:r>
+      <w:r>
+        <w:rPr>
+          <w:rFonts w:ascii="Consolas" w:hAnsi="Consolas" w:cs="Consolas"/>
+          <w:color w:val="808080"/>
+          <w:sz w:val="19"/>
+          <w:szCs w:val="19"/>
+          <w:lang w:val="en-GB"/>
+        </w:rPr>
+        <w:t>(</w:t>
+      </w:r>
+      <w:proofErr w:type="gramEnd"/>
+      <w:r>
+        <w:rPr>
+          <w:rFonts w:ascii="Consolas" w:hAnsi="Consolas" w:cs="Consolas"/>
+          <w:color w:val="000000"/>
+          <w:sz w:val="19"/>
+          <w:szCs w:val="19"/>
+          <w:lang w:val="en-GB"/>
+        </w:rPr>
+        <w:t>500</w:t>
+      </w:r>
+      <w:r>
+        <w:rPr>
+          <w:rFonts w:ascii="Consolas" w:hAnsi="Consolas" w:cs="Consolas"/>
+          <w:color w:val="808080"/>
+          <w:sz w:val="19"/>
+          <w:szCs w:val="19"/>
+          <w:lang w:val="en-GB"/>
+        </w:rPr>
+        <w:t>)</w:t>
+      </w:r>
+      <w:r>
+        <w:rPr>
+          <w:rFonts w:ascii="Consolas" w:hAnsi="Consolas" w:cs="Consolas"/>
+          <w:color w:val="000000"/>
+          <w:sz w:val="19"/>
+          <w:szCs w:val="19"/>
+          <w:lang w:val="en-GB"/>
+        </w:rPr>
+        <w:t xml:space="preserve">       </w:t>
+      </w:r>
+      <w:r>
+        <w:rPr>
+          <w:rFonts w:ascii="Consolas" w:hAnsi="Consolas" w:cs="Consolas"/>
+          <w:color w:val="808080"/>
+          <w:sz w:val="19"/>
+          <w:szCs w:val="19"/>
+          <w:lang w:val="en-GB"/>
+        </w:rPr>
+        <w:t>NULL,</w:t>
       </w:r>
     </w:p>
     <w:p>
@@ -2486,6 +2412,106 @@
           <w:lang w:val="en-GB"/>
         </w:rPr>
       </w:pPr>
+      <w:r>
+        <w:rPr>
+          <w:rFonts w:ascii="Consolas" w:hAnsi="Consolas" w:cs="Consolas"/>
+          <w:color w:val="000000"/>
+          <w:sz w:val="19"/>
+          <w:szCs w:val="19"/>
+          <w:lang w:val="en-GB"/>
+        </w:rPr>
+        <w:t xml:space="preserve">    </w:t>
+      </w:r>
+      <w:r>
+        <w:rPr>
+          <w:rFonts w:ascii="Consolas" w:hAnsi="Consolas" w:cs="Consolas"/>
+          <w:color w:val="0000FF"/>
+          <w:sz w:val="19"/>
+          <w:szCs w:val="19"/>
+          <w:lang w:val="en-GB"/>
+        </w:rPr>
+        <w:t>PRIMARY</w:t>
+      </w:r>
+      <w:r>
+        <w:rPr>
+          <w:rFonts w:ascii="Consolas" w:hAnsi="Consolas" w:cs="Consolas"/>
+          <w:color w:val="000000"/>
+          <w:sz w:val="19"/>
+          <w:szCs w:val="19"/>
+          <w:lang w:val="en-GB"/>
+        </w:rPr>
+        <w:t xml:space="preserve"> </w:t>
+      </w:r>
+      <w:r>
+        <w:rPr>
+          <w:rFonts w:ascii="Consolas" w:hAnsi="Consolas" w:cs="Consolas"/>
+          <w:color w:val="0000FF"/>
+          <w:sz w:val="19"/>
+          <w:szCs w:val="19"/>
+          <w:lang w:val="en-GB"/>
+        </w:rPr>
+        <w:t>KEY</w:t>
+      </w:r>
+      <w:r>
+        <w:rPr>
+          <w:rFonts w:ascii="Consolas" w:hAnsi="Consolas" w:cs="Consolas"/>
+          <w:color w:val="000000"/>
+          <w:sz w:val="19"/>
+          <w:szCs w:val="19"/>
+          <w:lang w:val="en-GB"/>
+        </w:rPr>
+        <w:t xml:space="preserve"> </w:t>
+      </w:r>
+      <w:r>
+        <w:rPr>
+          <w:rFonts w:ascii="Consolas" w:hAnsi="Consolas" w:cs="Consolas"/>
+          <w:color w:val="0000FF"/>
+          <w:sz w:val="19"/>
+          <w:szCs w:val="19"/>
+          <w:lang w:val="en-GB"/>
+        </w:rPr>
+        <w:t xml:space="preserve">CLUSTERED </w:t>
+      </w:r>
+      <w:r>
+        <w:rPr>
+          <w:rFonts w:ascii="Consolas" w:hAnsi="Consolas" w:cs="Consolas"/>
+          <w:color w:val="808080"/>
+          <w:sz w:val="19"/>
+          <w:szCs w:val="19"/>
+          <w:lang w:val="en-GB"/>
+        </w:rPr>
+        <w:t>(</w:t>
+      </w:r>
+      <w:r>
+        <w:rPr>
+          <w:rFonts w:ascii="Consolas" w:hAnsi="Consolas" w:cs="Consolas"/>
+          <w:color w:val="000000"/>
+          <w:sz w:val="19"/>
+          <w:szCs w:val="19"/>
+          <w:lang w:val="en-GB"/>
+        </w:rPr>
+        <w:t xml:space="preserve">[id] </w:t>
+      </w:r>
+      <w:r>
+        <w:rPr>
+          <w:rFonts w:ascii="Consolas" w:hAnsi="Consolas" w:cs="Consolas"/>
+          <w:color w:val="0000FF"/>
+          <w:sz w:val="19"/>
+          <w:szCs w:val="19"/>
+          <w:lang w:val="en-GB"/>
+        </w:rPr>
+        <w:t>ASC</w:t>
+      </w:r>
+      <w:r>
+        <w:rPr>
+          <w:rFonts w:ascii="Consolas" w:hAnsi="Consolas" w:cs="Consolas"/>
+          <w:color w:val="808080"/>
+          <w:sz w:val="19"/>
+          <w:szCs w:val="19"/>
+          <w:lang w:val="en-GB"/>
+        </w:rPr>
+        <w:t>)</w:t>
+      </w:r>
     </w:p>
     <w:p>
       <w:pPr>
@@ -2502,6 +2528,16 @@
           <w:lang w:val="en-GB"/>
         </w:rPr>
       </w:pPr>
+      <w:r>
+        <w:rPr>
+          <w:rFonts w:ascii="Consolas" w:hAnsi="Consolas" w:cs="Consolas"/>
+          <w:color w:val="808080"/>
+          <w:sz w:val="19"/>
+          <w:szCs w:val="19"/>
+          <w:lang w:val="en-GB"/>
+        </w:rPr>
+        <w:t>);</w:t>
+      </w:r>
     </w:p>
     <w:p>
       <w:pPr>
@@ -2518,108 +2554,6 @@
           <w:lang w:val="en-GB"/>
         </w:rPr>
       </w:pPr>
-      <w:r>
-        <w:rPr>
-          <w:rFonts w:ascii="Consolas" w:hAnsi="Consolas" w:cs="Consolas"/>
-          <w:color w:val="0000FF"/>
-          <w:sz w:val="19"/>
-          <w:szCs w:val="19"/>
-          <w:lang w:val="en-GB"/>
-        </w:rPr>
-        <w:t>CREATE</w:t>
-      </w:r>
-      <w:r>
-        <w:rPr>
-          <w:rFonts w:ascii="Consolas" w:hAnsi="Consolas" w:cs="Consolas"/>
-          <w:color w:val="000000"/>
-          <w:sz w:val="19"/>
-          <w:szCs w:val="19"/>
-          <w:lang w:val="en-GB"/>
-        </w:rPr>
-        <w:t xml:space="preserve"> </w:t>
-      </w:r>
-      <w:r>
-        <w:rPr>
-          <w:rFonts w:ascii="Consolas" w:hAnsi="Consolas" w:cs="Consolas"/>
-          <w:color w:val="0000FF"/>
-          <w:sz w:val="19"/>
-          <w:szCs w:val="19"/>
-          <w:lang w:val="en-GB"/>
-        </w:rPr>
-        <w:t>TABLE</w:t>
-      </w:r>
-      <w:r>
-        <w:rPr>
-          <w:rFonts w:ascii="Consolas" w:hAnsi="Consolas" w:cs="Consolas"/>
-          <w:color w:val="000000"/>
-          <w:sz w:val="19"/>
-          <w:szCs w:val="19"/>
-          <w:lang w:val="en-GB"/>
-        </w:rPr>
-        <w:t xml:space="preserve"> [</w:t>
-      </w:r>
-      <w:proofErr w:type="spellStart"/>
-      <w:r>
-        <w:rPr>
-          <w:rFonts w:ascii="Consolas" w:hAnsi="Consolas" w:cs="Consolas"/>
-          <w:color w:val="000000"/>
-          <w:sz w:val="19"/>
-          <w:szCs w:val="19"/>
-          <w:lang w:val="en-GB"/>
-        </w:rPr>
-        <w:t>dbo</w:t>
-      </w:r>
-      <w:proofErr w:type="spellEnd"/>
-      <w:r>
-        <w:rPr>
-          <w:rFonts w:ascii="Consolas" w:hAnsi="Consolas" w:cs="Consolas"/>
-          <w:color w:val="000000"/>
-          <w:sz w:val="19"/>
-          <w:szCs w:val="19"/>
-          <w:lang w:val="en-GB"/>
-        </w:rPr>
-        <w:t>]</w:t>
-      </w:r>
-      <w:r>
-        <w:rPr>
-          <w:rFonts w:ascii="Consolas" w:hAnsi="Consolas" w:cs="Consolas"/>
-          <w:color w:val="808080"/>
-          <w:sz w:val="19"/>
-          <w:szCs w:val="19"/>
-          <w:lang w:val="en-GB"/>
-        </w:rPr>
-        <w:t>.</w:t>
-      </w:r>
-      <w:r>
-        <w:rPr>
-          <w:rFonts w:ascii="Consolas" w:hAnsi="Consolas" w:cs="Consolas"/>
-          <w:color w:val="000000"/>
-          <w:sz w:val="19"/>
-          <w:szCs w:val="19"/>
-          <w:lang w:val="en-GB"/>
-        </w:rPr>
-        <w:t>snippets</w:t>
-      </w:r>
-      <w:r>
-        <w:rPr>
-          <w:rFonts w:ascii="Consolas" w:hAnsi="Consolas" w:cs="Consolas"/>
-          <w:color w:val="0000FF"/>
-          <w:sz w:val="19"/>
-          <w:szCs w:val="19"/>
-          <w:lang w:val="en-GB"/>
-        </w:rPr>
-        <w:t xml:space="preserve"> </w:t>
-      </w:r>
-      <w:r>
-        <w:rPr>
-          <w:rFonts w:ascii="Consolas" w:hAnsi="Consolas" w:cs="Consolas"/>
-          <w:color w:val="808080"/>
-          <w:sz w:val="19"/>
-          <w:szCs w:val="19"/>
-          <w:lang w:val="en-GB"/>
-        </w:rPr>
-        <w:t>(</w:t>
-      </w:r>
     </w:p>
     <w:p>
       <w:pPr>
@@ -2636,158 +2570,6 @@
           <w:lang w:val="en-GB"/>
         </w:rPr>
       </w:pPr>
-      <w:r>
-        <w:rPr>
-          <w:rFonts w:ascii="Consolas" w:hAnsi="Consolas" w:cs="Consolas"/>
-          <w:color w:val="000000"/>
-          <w:sz w:val="19"/>
-          <w:szCs w:val="19"/>
-          <w:lang w:val="en-GB"/>
-        </w:rPr>
-        <w:t xml:space="preserve">    [</w:t>
-      </w:r>
-      <w:proofErr w:type="gramStart"/>
-      <w:r>
-        <w:rPr>
-          <w:rFonts w:ascii="Consolas" w:hAnsi="Consolas" w:cs="Consolas"/>
-          <w:color w:val="000000"/>
-          <w:sz w:val="19"/>
-          <w:szCs w:val="19"/>
-          <w:lang w:val="en-GB"/>
-        </w:rPr>
-        <w:t>id</w:t>
-      </w:r>
-      <w:proofErr w:type="gramEnd"/>
-      <w:r>
-        <w:rPr>
-          <w:rFonts w:ascii="Consolas" w:hAnsi="Consolas" w:cs="Consolas"/>
-          <w:color w:val="000000"/>
-          <w:sz w:val="19"/>
-          <w:szCs w:val="19"/>
-          <w:lang w:val="en-GB"/>
-        </w:rPr>
-        <w:t xml:space="preserve">]           </w:t>
-      </w:r>
-      <w:r>
-        <w:rPr>
-          <w:rFonts w:ascii="Consolas" w:hAnsi="Consolas" w:cs="Consolas"/>
-          <w:color w:val="0000FF"/>
-          <w:sz w:val="19"/>
-          <w:szCs w:val="19"/>
-          <w:lang w:val="en-GB"/>
-        </w:rPr>
-        <w:t>INT</w:t>
-      </w:r>
-      <w:r>
-        <w:rPr>
-          <w:rFonts w:ascii="Consolas" w:hAnsi="Consolas" w:cs="Consolas"/>
-          <w:color w:val="000000"/>
-          <w:sz w:val="19"/>
-          <w:szCs w:val="19"/>
-          <w:lang w:val="en-GB"/>
-        </w:rPr>
-        <w:t xml:space="preserve">  </w:t>
-      </w:r>
-      <w:r>
-        <w:rPr>
-          <w:rFonts w:ascii="Consolas" w:hAnsi="Consolas" w:cs="Consolas"/>
-          <w:color w:val="0000FF"/>
-          <w:sz w:val="19"/>
-          <w:szCs w:val="19"/>
-          <w:lang w:val="en-GB"/>
-        </w:rPr>
-        <w:t xml:space="preserve">IDENTITY </w:t>
-      </w:r>
-      <w:r>
-        <w:rPr>
-          <w:rFonts w:ascii="Consolas" w:hAnsi="Consolas" w:cs="Consolas"/>
-          <w:color w:val="808080"/>
-          <w:sz w:val="19"/>
-          <w:szCs w:val="19"/>
-          <w:lang w:val="en-GB"/>
-        </w:rPr>
-        <w:t>(</w:t>
-      </w:r>
-      <w:r>
-        <w:rPr>
-          <w:rFonts w:ascii="Consolas" w:hAnsi="Consolas" w:cs="Consolas"/>
-          <w:color w:val="000000"/>
-          <w:sz w:val="19"/>
-          <w:szCs w:val="19"/>
-          <w:lang w:val="en-GB"/>
-        </w:rPr>
-        <w:t>1</w:t>
-      </w:r>
-      <w:r>
-        <w:rPr>
-          <w:rFonts w:ascii="Consolas" w:hAnsi="Consolas" w:cs="Consolas"/>
-          <w:color w:val="808080"/>
-          <w:sz w:val="19"/>
-          <w:szCs w:val="19"/>
-          <w:lang w:val="en-GB"/>
-        </w:rPr>
-        <w:t>,</w:t>
-      </w:r>
-      <w:r>
-        <w:rPr>
-          <w:rFonts w:ascii="Consolas" w:hAnsi="Consolas" w:cs="Consolas"/>
-          <w:color w:val="000000"/>
-          <w:sz w:val="19"/>
-          <w:szCs w:val="19"/>
-          <w:lang w:val="en-GB"/>
-        </w:rPr>
-        <w:t xml:space="preserve"> 1</w:t>
-      </w:r>
-      <w:r>
-        <w:rPr>
-          <w:rFonts w:ascii="Consolas" w:hAnsi="Consolas" w:cs="Consolas"/>
-          <w:color w:val="808080"/>
-          <w:sz w:val="19"/>
-          <w:szCs w:val="19"/>
-          <w:lang w:val="en-GB"/>
-        </w:rPr>
-        <w:t>)</w:t>
-      </w:r>
-      <w:r>
-        <w:rPr>
-          <w:rFonts w:ascii="Consolas" w:hAnsi="Consolas" w:cs="Consolas"/>
-          <w:color w:val="000000"/>
-          <w:sz w:val="19"/>
-          <w:szCs w:val="19"/>
-          <w:lang w:val="en-GB"/>
-        </w:rPr>
-        <w:t xml:space="preserve"> </w:t>
-      </w:r>
-      <w:r>
-        <w:rPr>
-          <w:rFonts w:ascii="Consolas" w:hAnsi="Consolas" w:cs="Consolas"/>
-          <w:color w:val="808080"/>
-          <w:sz w:val="19"/>
-          <w:szCs w:val="19"/>
-          <w:lang w:val="en-GB"/>
-        </w:rPr>
-        <w:t>NOT</w:t>
-      </w:r>
-      <w:r>
-        <w:rPr>
-          <w:rFonts w:ascii="Consolas" w:hAnsi="Consolas" w:cs="Consolas"/>
-          <w:color w:val="000000"/>
-          <w:sz w:val="19"/>
-          <w:szCs w:val="19"/>
-          <w:lang w:val="en-GB"/>
-        </w:rPr>
-        <w:t xml:space="preserve"> </w:t>
-      </w:r>
-      <w:r>
-        <w:rPr>
-          <w:rFonts w:ascii="Consolas" w:hAnsi="Consolas" w:cs="Consolas"/>
-          <w:color w:val="808080"/>
-          <w:sz w:val="19"/>
-          <w:szCs w:val="19"/>
-          <w:lang w:val="en-GB"/>
-        </w:rPr>
-        <w:t>NULL,</w:t>
-      </w:r>
     </w:p>
     <w:p>
       <w:pPr>
@@ -2804,88 +2586,6 @@
           <w:lang w:val="en-GB"/>
         </w:rPr>
       </w:pPr>
-      <w:r>
-        <w:rPr>
-          <w:rFonts w:ascii="Consolas" w:hAnsi="Consolas" w:cs="Consolas"/>
-          <w:color w:val="000000"/>
-          <w:sz w:val="19"/>
-          <w:szCs w:val="19"/>
-          <w:lang w:val="en-GB"/>
-        </w:rPr>
-        <w:t xml:space="preserve">    [</w:t>
-      </w:r>
-      <w:proofErr w:type="gramStart"/>
-      <w:r>
-        <w:rPr>
-          <w:rFonts w:ascii="Consolas" w:hAnsi="Consolas" w:cs="Consolas"/>
-          <w:color w:val="000000"/>
-          <w:sz w:val="19"/>
-          <w:szCs w:val="19"/>
-          <w:lang w:val="en-GB"/>
-        </w:rPr>
-        <w:t>title</w:t>
-      </w:r>
-      <w:proofErr w:type="gramEnd"/>
-      <w:r>
-        <w:rPr>
-          <w:rFonts w:ascii="Consolas" w:hAnsi="Consolas" w:cs="Consolas"/>
-          <w:color w:val="000000"/>
-          <w:sz w:val="19"/>
-          <w:szCs w:val="19"/>
-          <w:lang w:val="en-GB"/>
-        </w:rPr>
-        <w:t xml:space="preserve">]       </w:t>
-      </w:r>
-      <w:r>
-        <w:rPr>
-          <w:rFonts w:ascii="Consolas" w:hAnsi="Consolas" w:cs="Consolas"/>
-          <w:color w:val="0000FF"/>
-          <w:sz w:val="19"/>
-          <w:szCs w:val="19"/>
-          <w:lang w:val="en-GB"/>
-        </w:rPr>
-        <w:t>TEXT</w:t>
-      </w:r>
-      <w:r>
-        <w:rPr>
-          <w:rFonts w:ascii="Consolas" w:hAnsi="Consolas" w:cs="Consolas"/>
-          <w:color w:val="000000"/>
-          <w:sz w:val="19"/>
-          <w:szCs w:val="19"/>
-          <w:lang w:val="en-GB"/>
-        </w:rPr>
-        <w:t xml:space="preserve"> </w:t>
-      </w:r>
-      <w:r>
-        <w:rPr>
-          <w:rFonts w:ascii="Consolas" w:hAnsi="Consolas" w:cs="Consolas"/>
-          <w:color w:val="808080"/>
-          <w:sz w:val="19"/>
-          <w:szCs w:val="19"/>
-          <w:lang w:val="en-GB"/>
-        </w:rPr>
-        <w:t>NOT</w:t>
-      </w:r>
-      <w:r>
-        <w:rPr>
-          <w:rFonts w:ascii="Consolas" w:hAnsi="Consolas" w:cs="Consolas"/>
-          <w:color w:val="000000"/>
-          <w:sz w:val="19"/>
-          <w:szCs w:val="19"/>
-          <w:lang w:val="en-GB"/>
-        </w:rPr>
-        <w:t xml:space="preserve"> </w:t>
-      </w:r>
-      <w:r>
-        <w:rPr>
-          <w:rFonts w:ascii="Consolas" w:hAnsi="Consolas" w:cs="Consolas"/>
-          <w:color w:val="808080"/>
-          <w:sz w:val="19"/>
-          <w:szCs w:val="19"/>
-          <w:lang w:val="en-GB"/>
-        </w:rPr>
-        <w:t>NULL,</w:t>
-      </w:r>
     </w:p>
     <w:p>
       <w:pPr>
@@ -2905,23 +2605,85 @@
       <w:r>
         <w:rPr>
           <w:rFonts w:ascii="Consolas" w:hAnsi="Consolas" w:cs="Consolas"/>
-          <w:color w:val="000000"/>
-          <w:sz w:val="19"/>
-          <w:szCs w:val="19"/>
-          <w:lang w:val="en-GB"/>
-        </w:rPr>
-        <w:t xml:space="preserve">    [</w:t>
+          <w:color w:val="0000FF"/>
+          <w:sz w:val="19"/>
+          <w:szCs w:val="19"/>
+          <w:lang w:val="en-GB"/>
+        </w:rPr>
+        <w:t>CREATE</w:t>
+      </w:r>
+      <w:r>
+        <w:rPr>
+          <w:rFonts w:ascii="Consolas" w:hAnsi="Consolas" w:cs="Consolas"/>
+          <w:color w:val="000000"/>
+          <w:sz w:val="19"/>
+          <w:szCs w:val="19"/>
+          <w:lang w:val="en-GB"/>
+        </w:rPr>
+        <w:t xml:space="preserve"> </w:t>
+      </w:r>
+      <w:r>
+        <w:rPr>
+          <w:rFonts w:ascii="Consolas" w:hAnsi="Consolas" w:cs="Consolas"/>
+          <w:color w:val="0000FF"/>
+          <w:sz w:val="19"/>
+          <w:szCs w:val="19"/>
+          <w:lang w:val="en-GB"/>
+        </w:rPr>
+        <w:t>TABLE</w:t>
+      </w:r>
+      <w:r>
+        <w:rPr>
+          <w:rFonts w:ascii="Consolas" w:hAnsi="Consolas" w:cs="Consolas"/>
+          <w:color w:val="000000"/>
+          <w:sz w:val="19"/>
+          <w:szCs w:val="19"/>
+          <w:lang w:val="en-GB"/>
+        </w:rPr>
+        <w:t xml:space="preserve"> [</w:t>
+      </w:r>
+      <w:proofErr w:type="spellStart"/>
+      <w:r>
+        <w:rPr>
+          <w:rFonts w:ascii="Consolas" w:hAnsi="Consolas" w:cs="Consolas"/>
+          <w:color w:val="000000"/>
+          <w:sz w:val="19"/>
+          <w:szCs w:val="19"/>
+          <w:lang w:val="en-GB"/>
+        </w:rPr>
+        <w:t>dbo</w:t>
+      </w:r>
+      <w:proofErr w:type="spellEnd"/>
+      <w:r>
+        <w:rPr>
+          <w:rFonts w:ascii="Consolas" w:hAnsi="Consolas" w:cs="Consolas"/>
+          <w:color w:val="000000"/>
+          <w:sz w:val="19"/>
+          <w:szCs w:val="19"/>
+          <w:lang w:val="en-GB"/>
+        </w:rPr>
+        <w:t>]</w:t>
       </w:r>
       <w:proofErr w:type="gramStart"/>
       <w:r>
         <w:rPr>
           <w:rFonts w:ascii="Consolas" w:hAnsi="Consolas" w:cs="Consolas"/>
-          <w:color w:val="000000"/>
-          <w:sz w:val="19"/>
-          <w:szCs w:val="19"/>
-          <w:lang w:val="en-GB"/>
-        </w:rPr>
-        <w:t>description</w:t>
+          <w:color w:val="808080"/>
+          <w:sz w:val="19"/>
+          <w:szCs w:val="19"/>
+          <w:lang w:val="en-GB"/>
+        </w:rPr>
+        <w:t>.</w:t>
+      </w:r>
+      <w:r>
+        <w:rPr>
+          <w:rFonts w:ascii="Consolas" w:hAnsi="Consolas" w:cs="Consolas"/>
+          <w:color w:val="000000"/>
+          <w:sz w:val="19"/>
+          <w:szCs w:val="19"/>
+          <w:lang w:val="en-GB"/>
+        </w:rPr>
+        <w:t>[</w:t>
       </w:r>
       <w:proofErr w:type="gramEnd"/>
       <w:r>
@@ -2932,7 +2694,7 @@
           <w:szCs w:val="19"/>
           <w:lang w:val="en-GB"/>
         </w:rPr>
-        <w:t xml:space="preserve">]    </w:t>
+        <w:t>snippets]</w:t>
       </w:r>
       <w:r>
         <w:rPr>
@@ -2942,16 +2704,6 @@
           <w:szCs w:val="19"/>
           <w:lang w:val="en-GB"/>
         </w:rPr>
-        <w:t>TEXT</w:t>
-      </w:r>
-      <w:r>
-        <w:rPr>
-          <w:rFonts w:ascii="Consolas" w:hAnsi="Consolas" w:cs="Consolas"/>
-          <w:color w:val="000000"/>
-          <w:sz w:val="19"/>
-          <w:szCs w:val="19"/>
-          <w:lang w:val="en-GB"/>
-        </w:rPr>
         <w:t xml:space="preserve"> </w:t>
       </w:r>
       <w:r>
@@ -2962,7 +2714,7 @@
           <w:szCs w:val="19"/>
           <w:lang w:val="en-GB"/>
         </w:rPr>
-        <w:t>NULL,</w:t>
+        <w:t>(</w:t>
       </w:r>
     </w:p>
     <w:p>
@@ -2990,32 +2742,31 @@
         </w:rPr>
         <w:t xml:space="preserve">    [</w:t>
       </w:r>
-      <w:proofErr w:type="spellStart"/>
-      <w:r>
-        <w:rPr>
-          <w:rFonts w:ascii="Consolas" w:hAnsi="Consolas" w:cs="Consolas"/>
-          <w:color w:val="000000"/>
-          <w:sz w:val="19"/>
-          <w:szCs w:val="19"/>
-          <w:lang w:val="en-GB"/>
-        </w:rPr>
-        <w:t>id_extension</w:t>
-      </w:r>
-      <w:proofErr w:type="spellEnd"/>
-      <w:r>
-        <w:rPr>
-          <w:rFonts w:ascii="Consolas" w:hAnsi="Consolas" w:cs="Consolas"/>
-          <w:color w:val="000000"/>
-          <w:sz w:val="19"/>
-          <w:szCs w:val="19"/>
-          <w:lang w:val="en-GB"/>
-        </w:rPr>
-        <w:t xml:space="preserve">] </w:t>
-      </w:r>
       <w:proofErr w:type="gramStart"/>
       <w:r>
         <w:rPr>
           <w:rFonts w:ascii="Consolas" w:hAnsi="Consolas" w:cs="Consolas"/>
+          <w:color w:val="000000"/>
+          <w:sz w:val="19"/>
+          <w:szCs w:val="19"/>
+          <w:lang w:val="en-GB"/>
+        </w:rPr>
+        <w:t>id</w:t>
+      </w:r>
+      <w:proofErr w:type="gramEnd"/>
+      <w:r>
+        <w:rPr>
+          <w:rFonts w:ascii="Consolas" w:hAnsi="Consolas" w:cs="Consolas"/>
+          <w:color w:val="000000"/>
+          <w:sz w:val="19"/>
+          <w:szCs w:val="19"/>
+          <w:lang w:val="en-GB"/>
+        </w:rPr>
+        <w:t xml:space="preserve">]           </w:t>
+      </w:r>
+      <w:r>
+        <w:rPr>
+          <w:rFonts w:ascii="Consolas" w:hAnsi="Consolas" w:cs="Consolas"/>
           <w:color w:val="0000FF"/>
           <w:sz w:val="19"/>
           <w:szCs w:val="19"/>
@@ -3036,14 +2787,33 @@
       <w:r>
         <w:rPr>
           <w:rFonts w:ascii="Consolas" w:hAnsi="Consolas" w:cs="Consolas"/>
-          <w:color w:val="808080"/>
-          <w:sz w:val="19"/>
-          <w:szCs w:val="19"/>
-          <w:lang w:val="en-GB"/>
-        </w:rPr>
-        <w:t>NULL</w:t>
-      </w:r>
-      <w:proofErr w:type="gramEnd"/>
+          <w:color w:val="0000FF"/>
+          <w:sz w:val="19"/>
+          <w:szCs w:val="19"/>
+          <w:lang w:val="en-GB"/>
+        </w:rPr>
+        <w:t xml:space="preserve">IDENTITY </w:t>
+      </w:r>
+      <w:r>
+        <w:rPr>
+          <w:rFonts w:ascii="Consolas" w:hAnsi="Consolas" w:cs="Consolas"/>
+          <w:color w:val="808080"/>
+          <w:sz w:val="19"/>
+          <w:szCs w:val="19"/>
+          <w:lang w:val="en-GB"/>
+        </w:rPr>
+        <w:t>(</w:t>
+      </w:r>
+      <w:r>
+        <w:rPr>
+          <w:rFonts w:ascii="Consolas" w:hAnsi="Consolas" w:cs="Consolas"/>
+          <w:color w:val="000000"/>
+          <w:sz w:val="19"/>
+          <w:szCs w:val="19"/>
+          <w:lang w:val="en-GB"/>
+        </w:rPr>
+        <w:t>1</w:t>
+      </w:r>
       <w:r>
         <w:rPr>
           <w:rFonts w:ascii="Consolas" w:hAnsi="Consolas" w:cs="Consolas"/>
@@ -3053,6 +2823,66 @@
           <w:lang w:val="en-GB"/>
         </w:rPr>
         <w:t>,</w:t>
+      </w:r>
+      <w:r>
+        <w:rPr>
+          <w:rFonts w:ascii="Consolas" w:hAnsi="Consolas" w:cs="Consolas"/>
+          <w:color w:val="000000"/>
+          <w:sz w:val="19"/>
+          <w:szCs w:val="19"/>
+          <w:lang w:val="en-GB"/>
+        </w:rPr>
+        <w:t xml:space="preserve"> 1</w:t>
+      </w:r>
+      <w:r>
+        <w:rPr>
+          <w:rFonts w:ascii="Consolas" w:hAnsi="Consolas" w:cs="Consolas"/>
+          <w:color w:val="808080"/>
+          <w:sz w:val="19"/>
+          <w:szCs w:val="19"/>
+          <w:lang w:val="en-GB"/>
+        </w:rPr>
+        <w:t>)</w:t>
+      </w:r>
+      <w:r>
+        <w:rPr>
+          <w:rFonts w:ascii="Consolas" w:hAnsi="Consolas" w:cs="Consolas"/>
+          <w:color w:val="000000"/>
+          <w:sz w:val="19"/>
+          <w:szCs w:val="19"/>
+          <w:lang w:val="en-GB"/>
+        </w:rPr>
+        <w:t xml:space="preserve"> </w:t>
+      </w:r>
+      <w:r>
+        <w:rPr>
+          <w:rFonts w:ascii="Consolas" w:hAnsi="Consolas" w:cs="Consolas"/>
+          <w:color w:val="808080"/>
+          <w:sz w:val="19"/>
+          <w:szCs w:val="19"/>
+          <w:lang w:val="en-GB"/>
+        </w:rPr>
+        <w:t>NOT</w:t>
+      </w:r>
+      <w:r>
+        <w:rPr>
+          <w:rFonts w:ascii="Consolas" w:hAnsi="Consolas" w:cs="Consolas"/>
+          <w:color w:val="000000"/>
+          <w:sz w:val="19"/>
+          <w:szCs w:val="19"/>
+          <w:lang w:val="en-GB"/>
+        </w:rPr>
+        <w:t xml:space="preserve"> </w:t>
+      </w:r>
+      <w:r>
+        <w:rPr>
+          <w:rFonts w:ascii="Consolas" w:hAnsi="Consolas" w:cs="Consolas"/>
+          <w:color w:val="808080"/>
+          <w:sz w:val="19"/>
+          <w:szCs w:val="19"/>
+          <w:lang w:val="en-GB"/>
+        </w:rPr>
+        <w:t>NULL,</w:t>
       </w:r>
     </w:p>
     <w:p>
@@ -3089,7 +2919,7 @@
           <w:szCs w:val="19"/>
           <w:lang w:val="en-GB"/>
         </w:rPr>
-        <w:t>path</w:t>
+        <w:t>title</w:t>
       </w:r>
       <w:proofErr w:type="gramEnd"/>
       <w:r>
@@ -3100,8 +2930,9 @@
           <w:szCs w:val="19"/>
           <w:lang w:val="en-GB"/>
         </w:rPr>
-        <w:t xml:space="preserve">]         </w:t>
-      </w:r>
+        <w:t xml:space="preserve">]        </w:t>
+      </w:r>
+      <w:proofErr w:type="gramStart"/>
       <w:r>
         <w:rPr>
           <w:rFonts w:ascii="Consolas" w:hAnsi="Consolas" w:cs="Consolas"/>
@@ -3110,7 +2941,58 @@
           <w:szCs w:val="19"/>
           <w:lang w:val="en-GB"/>
         </w:rPr>
-        <w:t>TEXT</w:t>
+        <w:t>NVARCHAR</w:t>
+      </w:r>
+      <w:r>
+        <w:rPr>
+          <w:rFonts w:ascii="Consolas" w:hAnsi="Consolas" w:cs="Consolas"/>
+          <w:color w:val="808080"/>
+          <w:sz w:val="19"/>
+          <w:szCs w:val="19"/>
+          <w:lang w:val="en-GB"/>
+        </w:rPr>
+        <w:t>(</w:t>
+      </w:r>
+      <w:proofErr w:type="gramEnd"/>
+      <w:r>
+        <w:rPr>
+          <w:rFonts w:ascii="Consolas" w:hAnsi="Consolas" w:cs="Consolas"/>
+          <w:color w:val="000000"/>
+          <w:sz w:val="19"/>
+          <w:szCs w:val="19"/>
+          <w:lang w:val="en-GB"/>
+        </w:rPr>
+        <w:t>500</w:t>
+      </w:r>
+      <w:r>
+        <w:rPr>
+          <w:rFonts w:ascii="Consolas" w:hAnsi="Consolas" w:cs="Consolas"/>
+          <w:color w:val="808080"/>
+          <w:sz w:val="19"/>
+          <w:szCs w:val="19"/>
+          <w:lang w:val="en-GB"/>
+        </w:rPr>
+        <w:t>)</w:t>
+      </w:r>
+      <w:r>
+        <w:rPr>
+          <w:rFonts w:ascii="Consolas" w:hAnsi="Consolas" w:cs="Consolas"/>
+          <w:color w:val="000000"/>
+          <w:sz w:val="19"/>
+          <w:szCs w:val="19"/>
+          <w:lang w:val="en-GB"/>
+        </w:rPr>
+        <w:t xml:space="preserve"> </w:t>
+      </w:r>
+      <w:r>
+        <w:rPr>
+          <w:rFonts w:ascii="Consolas" w:hAnsi="Consolas" w:cs="Consolas"/>
+          <w:color w:val="808080"/>
+          <w:sz w:val="19"/>
+          <w:szCs w:val="19"/>
+          <w:lang w:val="en-GB"/>
+        </w:rPr>
+        <w:t>NOT</w:t>
       </w:r>
       <w:r>
         <w:rPr>
@@ -3156,8 +3038,31 @@
           <w:szCs w:val="19"/>
           <w:lang w:val="en-GB"/>
         </w:rPr>
-        <w:t xml:space="preserve">    </w:t>
-      </w:r>
+        <w:t xml:space="preserve">    [</w:t>
+      </w:r>
+      <w:proofErr w:type="gramStart"/>
+      <w:r>
+        <w:rPr>
+          <w:rFonts w:ascii="Consolas" w:hAnsi="Consolas" w:cs="Consolas"/>
+          <w:color w:val="000000"/>
+          <w:sz w:val="19"/>
+          <w:szCs w:val="19"/>
+          <w:lang w:val="en-GB"/>
+        </w:rPr>
+        <w:t>description</w:t>
+      </w:r>
+      <w:proofErr w:type="gramEnd"/>
+      <w:r>
+        <w:rPr>
+          <w:rFonts w:ascii="Consolas" w:hAnsi="Consolas" w:cs="Consolas"/>
+          <w:color w:val="000000"/>
+          <w:sz w:val="19"/>
+          <w:szCs w:val="19"/>
+          <w:lang w:val="en-GB"/>
+        </w:rPr>
+        <w:t xml:space="preserve">]  </w:t>
+      </w:r>
+      <w:proofErr w:type="gramStart"/>
       <w:r>
         <w:rPr>
           <w:rFonts w:ascii="Consolas" w:hAnsi="Consolas" w:cs="Consolas"/>
@@ -3166,7 +3071,38 @@
           <w:szCs w:val="19"/>
           <w:lang w:val="en-GB"/>
         </w:rPr>
-        <w:t>PRIMARY</w:t>
+        <w:t>NVARCHAR</w:t>
+      </w:r>
+      <w:r>
+        <w:rPr>
+          <w:rFonts w:ascii="Consolas" w:hAnsi="Consolas" w:cs="Consolas"/>
+          <w:color w:val="808080"/>
+          <w:sz w:val="19"/>
+          <w:szCs w:val="19"/>
+          <w:lang w:val="en-GB"/>
+        </w:rPr>
+        <w:t>(</w:t>
+      </w:r>
+      <w:proofErr w:type="gramEnd"/>
+      <w:r>
+        <w:rPr>
+          <w:rFonts w:ascii="Consolas" w:hAnsi="Consolas" w:cs="Consolas"/>
+          <w:color w:val="000000"/>
+          <w:sz w:val="19"/>
+          <w:szCs w:val="19"/>
+          <w:lang w:val="en-GB"/>
+        </w:rPr>
+        <w:t>500</w:t>
+      </w:r>
+      <w:r>
+        <w:rPr>
+          <w:rFonts w:ascii="Consolas" w:hAnsi="Consolas" w:cs="Consolas"/>
+          <w:color w:val="808080"/>
+          <w:sz w:val="19"/>
+          <w:szCs w:val="19"/>
+          <w:lang w:val="en-GB"/>
+        </w:rPr>
+        <w:t>)</w:t>
       </w:r>
       <w:r>
         <w:rPr>
@@ -3181,72 +3117,12 @@
       <w:r>
         <w:rPr>
           <w:rFonts w:ascii="Consolas" w:hAnsi="Consolas" w:cs="Consolas"/>
-          <w:color w:val="0000FF"/>
-          <w:sz w:val="19"/>
-          <w:szCs w:val="19"/>
-          <w:lang w:val="en-GB"/>
-        </w:rPr>
-        <w:t>KEY</w:t>
-      </w:r>
-      <w:r>
-        <w:rPr>
-          <w:rFonts w:ascii="Consolas" w:hAnsi="Consolas" w:cs="Consolas"/>
-          <w:color w:val="000000"/>
-          <w:sz w:val="19"/>
-          <w:szCs w:val="19"/>
-          <w:lang w:val="en-GB"/>
-        </w:rPr>
-        <w:t xml:space="preserve"> </w:t>
-      </w:r>
-      <w:r>
-        <w:rPr>
-          <w:rFonts w:ascii="Consolas" w:hAnsi="Consolas" w:cs="Consolas"/>
-          <w:color w:val="0000FF"/>
-          <w:sz w:val="19"/>
-          <w:szCs w:val="19"/>
-          <w:lang w:val="en-GB"/>
-        </w:rPr>
-        <w:t xml:space="preserve">CLUSTERED </w:t>
-      </w:r>
-      <w:r>
-        <w:rPr>
-          <w:rFonts w:ascii="Consolas" w:hAnsi="Consolas" w:cs="Consolas"/>
-          <w:color w:val="808080"/>
-          <w:sz w:val="19"/>
-          <w:szCs w:val="19"/>
-          <w:lang w:val="en-GB"/>
-        </w:rPr>
-        <w:t>(</w:t>
-      </w:r>
-      <w:r>
-        <w:rPr>
-          <w:rFonts w:ascii="Consolas" w:hAnsi="Consolas" w:cs="Consolas"/>
-          <w:color w:val="000000"/>
-          <w:sz w:val="19"/>
-          <w:szCs w:val="19"/>
-          <w:lang w:val="en-GB"/>
-        </w:rPr>
-        <w:t xml:space="preserve">[id] </w:t>
-      </w:r>
-      <w:r>
-        <w:rPr>
-          <w:rFonts w:ascii="Consolas" w:hAnsi="Consolas" w:cs="Consolas"/>
-          <w:color w:val="0000FF"/>
-          <w:sz w:val="19"/>
-          <w:szCs w:val="19"/>
-          <w:lang w:val="en-GB"/>
-        </w:rPr>
-        <w:t>ASC</w:t>
-      </w:r>
-      <w:r>
-        <w:rPr>
-          <w:rFonts w:ascii="Consolas" w:hAnsi="Consolas" w:cs="Consolas"/>
-          <w:color w:val="808080"/>
-          <w:sz w:val="19"/>
-          <w:szCs w:val="19"/>
-          <w:lang w:val="en-GB"/>
-        </w:rPr>
-        <w:t>),</w:t>
+          <w:color w:val="808080"/>
+          <w:sz w:val="19"/>
+          <w:szCs w:val="19"/>
+          <w:lang w:val="en-GB"/>
+        </w:rPr>
+        <w:t>NULL,</w:t>
       </w:r>
     </w:p>
     <w:p>
@@ -3272,8 +3148,31 @@
           <w:szCs w:val="19"/>
           <w:lang w:val="en-GB"/>
         </w:rPr>
-        <w:t xml:space="preserve">    </w:t>
-      </w:r>
+        <w:t xml:space="preserve">    [</w:t>
+      </w:r>
+      <w:proofErr w:type="spellStart"/>
+      <w:r>
+        <w:rPr>
+          <w:rFonts w:ascii="Consolas" w:hAnsi="Consolas" w:cs="Consolas"/>
+          <w:color w:val="000000"/>
+          <w:sz w:val="19"/>
+          <w:szCs w:val="19"/>
+          <w:lang w:val="en-GB"/>
+        </w:rPr>
+        <w:t>id_extension</w:t>
+      </w:r>
+      <w:proofErr w:type="spellEnd"/>
+      <w:r>
+        <w:rPr>
+          <w:rFonts w:ascii="Consolas" w:hAnsi="Consolas" w:cs="Consolas"/>
+          <w:color w:val="000000"/>
+          <w:sz w:val="19"/>
+          <w:szCs w:val="19"/>
+          <w:lang w:val="en-GB"/>
+        </w:rPr>
+        <w:t xml:space="preserve">] </w:t>
+      </w:r>
+      <w:proofErr w:type="gramStart"/>
       <w:r>
         <w:rPr>
           <w:rFonts w:ascii="Consolas" w:hAnsi="Consolas" w:cs="Consolas"/>
@@ -3282,203 +3181,38 @@
           <w:szCs w:val="19"/>
           <w:lang w:val="en-GB"/>
         </w:rPr>
-        <w:t>FOREIGN</w:t>
-      </w:r>
-      <w:r>
-        <w:rPr>
-          <w:rFonts w:ascii="Consolas" w:hAnsi="Consolas" w:cs="Consolas"/>
-          <w:color w:val="000000"/>
-          <w:sz w:val="19"/>
-          <w:szCs w:val="19"/>
-          <w:lang w:val="en-GB"/>
-        </w:rPr>
-        <w:t xml:space="preserve"> </w:t>
-      </w:r>
-      <w:r>
-        <w:rPr>
-          <w:rFonts w:ascii="Consolas" w:hAnsi="Consolas" w:cs="Consolas"/>
-          <w:color w:val="0000FF"/>
-          <w:sz w:val="19"/>
-          <w:szCs w:val="19"/>
-          <w:lang w:val="en-GB"/>
-        </w:rPr>
-        <w:t xml:space="preserve">KEY </w:t>
-      </w:r>
-      <w:r>
-        <w:rPr>
-          <w:rFonts w:ascii="Consolas" w:hAnsi="Consolas" w:cs="Consolas"/>
-          <w:color w:val="808080"/>
-          <w:sz w:val="19"/>
-          <w:szCs w:val="19"/>
-          <w:lang w:val="en-GB"/>
-        </w:rPr>
-        <w:t>(</w:t>
-      </w:r>
-      <w:r>
-        <w:rPr>
-          <w:rFonts w:ascii="Consolas" w:hAnsi="Consolas" w:cs="Consolas"/>
-          <w:color w:val="000000"/>
-          <w:sz w:val="19"/>
-          <w:szCs w:val="19"/>
-          <w:lang w:val="en-GB"/>
-        </w:rPr>
-        <w:t>[</w:t>
-      </w:r>
-      <w:proofErr w:type="spellStart"/>
-      <w:r>
-        <w:rPr>
-          <w:rFonts w:ascii="Consolas" w:hAnsi="Consolas" w:cs="Consolas"/>
-          <w:color w:val="000000"/>
-          <w:sz w:val="19"/>
-          <w:szCs w:val="19"/>
-          <w:lang w:val="en-GB"/>
-        </w:rPr>
-        <w:t>id_extension</w:t>
-      </w:r>
-      <w:proofErr w:type="spellEnd"/>
-      <w:r>
-        <w:rPr>
-          <w:rFonts w:ascii="Consolas" w:hAnsi="Consolas" w:cs="Consolas"/>
-          <w:color w:val="000000"/>
-          <w:sz w:val="19"/>
-          <w:szCs w:val="19"/>
-          <w:lang w:val="en-GB"/>
-        </w:rPr>
-        <w:t>]</w:t>
-      </w:r>
-      <w:r>
-        <w:rPr>
-          <w:rFonts w:ascii="Consolas" w:hAnsi="Consolas" w:cs="Consolas"/>
-          <w:color w:val="808080"/>
-          <w:sz w:val="19"/>
-          <w:szCs w:val="19"/>
-          <w:lang w:val="en-GB"/>
-        </w:rPr>
-        <w:t>)</w:t>
-      </w:r>
-      <w:r>
-        <w:rPr>
-          <w:rFonts w:ascii="Consolas" w:hAnsi="Consolas" w:cs="Consolas"/>
-          <w:color w:val="000000"/>
-          <w:sz w:val="19"/>
-          <w:szCs w:val="19"/>
-          <w:lang w:val="en-GB"/>
-        </w:rPr>
-        <w:t xml:space="preserve"> </w:t>
-      </w:r>
-      <w:r>
-        <w:rPr>
-          <w:rFonts w:ascii="Consolas" w:hAnsi="Consolas" w:cs="Consolas"/>
-          <w:color w:val="0000FF"/>
-          <w:sz w:val="19"/>
-          <w:szCs w:val="19"/>
-          <w:lang w:val="en-GB"/>
-        </w:rPr>
-        <w:t>REFERENCES</w:t>
-      </w:r>
-      <w:r>
-        <w:rPr>
-          <w:rFonts w:ascii="Consolas" w:hAnsi="Consolas" w:cs="Consolas"/>
-          <w:color w:val="000000"/>
-          <w:sz w:val="19"/>
-          <w:szCs w:val="19"/>
-          <w:lang w:val="en-GB"/>
-        </w:rPr>
-        <w:t xml:space="preserve"> [</w:t>
-      </w:r>
-      <w:proofErr w:type="spellStart"/>
-      <w:r>
-        <w:rPr>
-          <w:rFonts w:ascii="Consolas" w:hAnsi="Consolas" w:cs="Consolas"/>
-          <w:color w:val="000000"/>
-          <w:sz w:val="19"/>
-          <w:szCs w:val="19"/>
-          <w:lang w:val="en-GB"/>
-        </w:rPr>
-        <w:t>dbo</w:t>
-      </w:r>
-      <w:proofErr w:type="spellEnd"/>
-      <w:r>
-        <w:rPr>
-          <w:rFonts w:ascii="Consolas" w:hAnsi="Consolas" w:cs="Consolas"/>
-          <w:color w:val="000000"/>
-          <w:sz w:val="19"/>
-          <w:szCs w:val="19"/>
-          <w:lang w:val="en-GB"/>
-        </w:rPr>
-        <w:t>]</w:t>
-      </w:r>
-      <w:proofErr w:type="gramStart"/>
-      <w:r>
-        <w:rPr>
-          <w:rFonts w:ascii="Consolas" w:hAnsi="Consolas" w:cs="Consolas"/>
-          <w:color w:val="808080"/>
-          <w:sz w:val="19"/>
-          <w:szCs w:val="19"/>
-          <w:lang w:val="en-GB"/>
-        </w:rPr>
-        <w:t>.</w:t>
-      </w:r>
-      <w:r>
-        <w:rPr>
-          <w:rFonts w:ascii="Consolas" w:hAnsi="Consolas" w:cs="Consolas"/>
-          <w:color w:val="000000"/>
-          <w:sz w:val="19"/>
-          <w:szCs w:val="19"/>
-          <w:lang w:val="en-GB"/>
-        </w:rPr>
-        <w:t>[</w:t>
+        <w:t>INT</w:t>
+      </w:r>
+      <w:r>
+        <w:rPr>
+          <w:rFonts w:ascii="Consolas" w:hAnsi="Consolas" w:cs="Consolas"/>
+          <w:color w:val="000000"/>
+          <w:sz w:val="19"/>
+          <w:szCs w:val="19"/>
+          <w:lang w:val="en-GB"/>
+        </w:rPr>
+        <w:t xml:space="preserve">  </w:t>
+      </w:r>
+      <w:r>
+        <w:rPr>
+          <w:rFonts w:ascii="Consolas" w:hAnsi="Consolas" w:cs="Consolas"/>
+          <w:color w:val="808080"/>
+          <w:sz w:val="19"/>
+          <w:szCs w:val="19"/>
+          <w:lang w:val="en-GB"/>
+        </w:rPr>
+        <w:t>NULL</w:t>
       </w:r>
       <w:proofErr w:type="gramEnd"/>
       <w:r>
         <w:rPr>
           <w:rFonts w:ascii="Consolas" w:hAnsi="Consolas" w:cs="Consolas"/>
-          <w:color w:val="000000"/>
-          <w:sz w:val="19"/>
-          <w:szCs w:val="19"/>
-          <w:lang w:val="en-GB"/>
-        </w:rPr>
-        <w:t>extensions]</w:t>
-      </w:r>
-      <w:r>
-        <w:rPr>
-          <w:rFonts w:ascii="Consolas" w:hAnsi="Consolas" w:cs="Consolas"/>
-          <w:color w:val="0000FF"/>
-          <w:sz w:val="19"/>
-          <w:szCs w:val="19"/>
-          <w:lang w:val="en-GB"/>
-        </w:rPr>
-        <w:t xml:space="preserve"> </w:t>
-      </w:r>
-      <w:r>
-        <w:rPr>
-          <w:rFonts w:ascii="Consolas" w:hAnsi="Consolas" w:cs="Consolas"/>
-          <w:color w:val="808080"/>
-          <w:sz w:val="19"/>
-          <w:szCs w:val="19"/>
-          <w:lang w:val="en-GB"/>
-        </w:rPr>
-        <w:t>(</w:t>
-      </w:r>
-      <w:r>
-        <w:rPr>
-          <w:rFonts w:ascii="Consolas" w:hAnsi="Consolas" w:cs="Consolas"/>
-          <w:color w:val="000000"/>
-          <w:sz w:val="19"/>
-          <w:szCs w:val="19"/>
-          <w:lang w:val="en-GB"/>
-        </w:rPr>
-        <w:t>[id]</w:t>
-      </w:r>
-      <w:r>
-        <w:rPr>
-          <w:rFonts w:ascii="Consolas" w:hAnsi="Consolas" w:cs="Consolas"/>
-          <w:color w:val="808080"/>
-          <w:sz w:val="19"/>
-          <w:szCs w:val="19"/>
-          <w:lang w:val="en-GB"/>
-        </w:rPr>
-        <w:t>)</w:t>
+          <w:color w:val="808080"/>
+          <w:sz w:val="19"/>
+          <w:szCs w:val="19"/>
+          <w:lang w:val="en-GB"/>
+        </w:rPr>
+        <w:t>,</w:t>
       </w:r>
     </w:p>
     <w:p>
@@ -3499,6 +3233,464 @@
       <w:r>
         <w:rPr>
           <w:rFonts w:ascii="Consolas" w:hAnsi="Consolas" w:cs="Consolas"/>
+          <w:color w:val="000000"/>
+          <w:sz w:val="19"/>
+          <w:szCs w:val="19"/>
+          <w:lang w:val="en-GB"/>
+        </w:rPr>
+        <w:t xml:space="preserve">    [</w:t>
+      </w:r>
+      <w:proofErr w:type="gramStart"/>
+      <w:r>
+        <w:rPr>
+          <w:rFonts w:ascii="Consolas" w:hAnsi="Consolas" w:cs="Consolas"/>
+          <w:color w:val="000000"/>
+          <w:sz w:val="19"/>
+          <w:szCs w:val="19"/>
+          <w:lang w:val="en-GB"/>
+        </w:rPr>
+        <w:t>path</w:t>
+      </w:r>
+      <w:proofErr w:type="gramEnd"/>
+      <w:r>
+        <w:rPr>
+          <w:rFonts w:ascii="Consolas" w:hAnsi="Consolas" w:cs="Consolas"/>
+          <w:color w:val="000000"/>
+          <w:sz w:val="19"/>
+          <w:szCs w:val="19"/>
+          <w:lang w:val="en-GB"/>
+        </w:rPr>
+        <w:t xml:space="preserve">]         </w:t>
+      </w:r>
+      <w:proofErr w:type="gramStart"/>
+      <w:r>
+        <w:rPr>
+          <w:rFonts w:ascii="Consolas" w:hAnsi="Consolas" w:cs="Consolas"/>
+          <w:color w:val="0000FF"/>
+          <w:sz w:val="19"/>
+          <w:szCs w:val="19"/>
+          <w:lang w:val="en-GB"/>
+        </w:rPr>
+        <w:t>NVARCHAR</w:t>
+      </w:r>
+      <w:r>
+        <w:rPr>
+          <w:rFonts w:ascii="Consolas" w:hAnsi="Consolas" w:cs="Consolas"/>
+          <w:color w:val="808080"/>
+          <w:sz w:val="19"/>
+          <w:szCs w:val="19"/>
+          <w:lang w:val="en-GB"/>
+        </w:rPr>
+        <w:t>(</w:t>
+      </w:r>
+      <w:proofErr w:type="gramEnd"/>
+      <w:r>
+        <w:rPr>
+          <w:rFonts w:ascii="Consolas" w:hAnsi="Consolas" w:cs="Consolas"/>
+          <w:color w:val="000000"/>
+          <w:sz w:val="19"/>
+          <w:szCs w:val="19"/>
+          <w:lang w:val="en-GB"/>
+        </w:rPr>
+        <w:t>1000</w:t>
+      </w:r>
+      <w:r>
+        <w:rPr>
+          <w:rFonts w:ascii="Consolas" w:hAnsi="Consolas" w:cs="Consolas"/>
+          <w:color w:val="808080"/>
+          <w:sz w:val="19"/>
+          <w:szCs w:val="19"/>
+          <w:lang w:val="en-GB"/>
+        </w:rPr>
+        <w:t>)</w:t>
+      </w:r>
+      <w:r>
+        <w:rPr>
+          <w:rFonts w:ascii="Consolas" w:hAnsi="Consolas" w:cs="Consolas"/>
+          <w:color w:val="000000"/>
+          <w:sz w:val="19"/>
+          <w:szCs w:val="19"/>
+          <w:lang w:val="en-GB"/>
+        </w:rPr>
+        <w:t xml:space="preserve"> </w:t>
+      </w:r>
+      <w:r>
+        <w:rPr>
+          <w:rFonts w:ascii="Consolas" w:hAnsi="Consolas" w:cs="Consolas"/>
+          <w:color w:val="808080"/>
+          <w:sz w:val="19"/>
+          <w:szCs w:val="19"/>
+          <w:lang w:val="en-GB"/>
+        </w:rPr>
+        <w:t>NULL,</w:t>
+      </w:r>
+    </w:p>
+    <w:p>
+      <w:pPr>
+        <w:autoSpaceDE w:val="0"/>
+        <w:autoSpaceDN w:val="0"/>
+        <w:adjustRightInd w:val="0"/>
+        <w:spacing w:after="0" w:line="240" w:lineRule="auto"/>
+        <w:jc w:val="left"/>
+        <w:rPr>
+          <w:rFonts w:ascii="Consolas" w:hAnsi="Consolas" w:cs="Consolas"/>
+          <w:color w:val="000000"/>
+          <w:sz w:val="19"/>
+          <w:szCs w:val="19"/>
+          <w:lang w:val="en-GB"/>
+        </w:rPr>
+      </w:pPr>
+      <w:r>
+        <w:rPr>
+          <w:rFonts w:ascii="Consolas" w:hAnsi="Consolas" w:cs="Consolas"/>
+          <w:color w:val="000000"/>
+          <w:sz w:val="19"/>
+          <w:szCs w:val="19"/>
+          <w:lang w:val="en-GB"/>
+        </w:rPr>
+        <w:t xml:space="preserve">    </w:t>
+      </w:r>
+      <w:r>
+        <w:rPr>
+          <w:rFonts w:ascii="Consolas" w:hAnsi="Consolas" w:cs="Consolas"/>
+          <w:color w:val="0000FF"/>
+          <w:sz w:val="19"/>
+          <w:szCs w:val="19"/>
+          <w:lang w:val="en-GB"/>
+        </w:rPr>
+        <w:t>PRIMARY</w:t>
+      </w:r>
+      <w:r>
+        <w:rPr>
+          <w:rFonts w:ascii="Consolas" w:hAnsi="Consolas" w:cs="Consolas"/>
+          <w:color w:val="000000"/>
+          <w:sz w:val="19"/>
+          <w:szCs w:val="19"/>
+          <w:lang w:val="en-GB"/>
+        </w:rPr>
+        <w:t xml:space="preserve"> </w:t>
+      </w:r>
+      <w:r>
+        <w:rPr>
+          <w:rFonts w:ascii="Consolas" w:hAnsi="Consolas" w:cs="Consolas"/>
+          <w:color w:val="0000FF"/>
+          <w:sz w:val="19"/>
+          <w:szCs w:val="19"/>
+          <w:lang w:val="en-GB"/>
+        </w:rPr>
+        <w:t>KEY</w:t>
+      </w:r>
+      <w:r>
+        <w:rPr>
+          <w:rFonts w:ascii="Consolas" w:hAnsi="Consolas" w:cs="Consolas"/>
+          <w:color w:val="000000"/>
+          <w:sz w:val="19"/>
+          <w:szCs w:val="19"/>
+          <w:lang w:val="en-GB"/>
+        </w:rPr>
+        <w:t xml:space="preserve"> </w:t>
+      </w:r>
+      <w:r>
+        <w:rPr>
+          <w:rFonts w:ascii="Consolas" w:hAnsi="Consolas" w:cs="Consolas"/>
+          <w:color w:val="0000FF"/>
+          <w:sz w:val="19"/>
+          <w:szCs w:val="19"/>
+          <w:lang w:val="en-GB"/>
+        </w:rPr>
+        <w:t xml:space="preserve">CLUSTERED </w:t>
+      </w:r>
+      <w:r>
+        <w:rPr>
+          <w:rFonts w:ascii="Consolas" w:hAnsi="Consolas" w:cs="Consolas"/>
+          <w:color w:val="808080"/>
+          <w:sz w:val="19"/>
+          <w:szCs w:val="19"/>
+          <w:lang w:val="en-GB"/>
+        </w:rPr>
+        <w:t>(</w:t>
+      </w:r>
+      <w:r>
+        <w:rPr>
+          <w:rFonts w:ascii="Consolas" w:hAnsi="Consolas" w:cs="Consolas"/>
+          <w:color w:val="000000"/>
+          <w:sz w:val="19"/>
+          <w:szCs w:val="19"/>
+          <w:lang w:val="en-GB"/>
+        </w:rPr>
+        <w:t xml:space="preserve">[id] </w:t>
+      </w:r>
+      <w:r>
+        <w:rPr>
+          <w:rFonts w:ascii="Consolas" w:hAnsi="Consolas" w:cs="Consolas"/>
+          <w:color w:val="0000FF"/>
+          <w:sz w:val="19"/>
+          <w:szCs w:val="19"/>
+          <w:lang w:val="en-GB"/>
+        </w:rPr>
+        <w:t>ASC</w:t>
+      </w:r>
+      <w:r>
+        <w:rPr>
+          <w:rFonts w:ascii="Consolas" w:hAnsi="Consolas" w:cs="Consolas"/>
+          <w:color w:val="808080"/>
+          <w:sz w:val="19"/>
+          <w:szCs w:val="19"/>
+          <w:lang w:val="en-GB"/>
+        </w:rPr>
+        <w:t>),</w:t>
+      </w:r>
+    </w:p>
+    <w:p>
+      <w:pPr>
+        <w:autoSpaceDE w:val="0"/>
+        <w:autoSpaceDN w:val="0"/>
+        <w:adjustRightInd w:val="0"/>
+        <w:spacing w:after="0" w:line="240" w:lineRule="auto"/>
+        <w:jc w:val="left"/>
+        <w:rPr>
+          <w:rFonts w:ascii="Consolas" w:hAnsi="Consolas" w:cs="Consolas"/>
+          <w:color w:val="000000"/>
+          <w:sz w:val="19"/>
+          <w:szCs w:val="19"/>
+          <w:lang w:val="en-GB"/>
+        </w:rPr>
+      </w:pPr>
+      <w:r>
+        <w:rPr>
+          <w:rFonts w:ascii="Consolas" w:hAnsi="Consolas" w:cs="Consolas"/>
+          <w:color w:val="000000"/>
+          <w:sz w:val="19"/>
+          <w:szCs w:val="19"/>
+          <w:lang w:val="en-GB"/>
+        </w:rPr>
+        <w:t xml:space="preserve">    </w:t>
+      </w:r>
+      <w:r>
+        <w:rPr>
+          <w:rFonts w:ascii="Consolas" w:hAnsi="Consolas" w:cs="Consolas"/>
+          <w:color w:val="0000FF"/>
+          <w:sz w:val="19"/>
+          <w:szCs w:val="19"/>
+          <w:lang w:val="en-GB"/>
+        </w:rPr>
+        <w:t>FOREIGN</w:t>
+      </w:r>
+      <w:r>
+        <w:rPr>
+          <w:rFonts w:ascii="Consolas" w:hAnsi="Consolas" w:cs="Consolas"/>
+          <w:color w:val="000000"/>
+          <w:sz w:val="19"/>
+          <w:szCs w:val="19"/>
+          <w:lang w:val="en-GB"/>
+        </w:rPr>
+        <w:t xml:space="preserve"> </w:t>
+      </w:r>
+      <w:r>
+        <w:rPr>
+          <w:rFonts w:ascii="Consolas" w:hAnsi="Consolas" w:cs="Consolas"/>
+          <w:color w:val="0000FF"/>
+          <w:sz w:val="19"/>
+          <w:szCs w:val="19"/>
+          <w:lang w:val="en-GB"/>
+        </w:rPr>
+        <w:t xml:space="preserve">KEY </w:t>
+      </w:r>
+      <w:r>
+        <w:rPr>
+          <w:rFonts w:ascii="Consolas" w:hAnsi="Consolas" w:cs="Consolas"/>
+          <w:color w:val="808080"/>
+          <w:sz w:val="19"/>
+          <w:szCs w:val="19"/>
+          <w:lang w:val="en-GB"/>
+        </w:rPr>
+        <w:t>(</w:t>
+      </w:r>
+      <w:r>
+        <w:rPr>
+          <w:rFonts w:ascii="Consolas" w:hAnsi="Consolas" w:cs="Consolas"/>
+          <w:color w:val="000000"/>
+          <w:sz w:val="19"/>
+          <w:szCs w:val="19"/>
+          <w:lang w:val="en-GB"/>
+        </w:rPr>
+        <w:t>[</w:t>
+      </w:r>
+      <w:proofErr w:type="spellStart"/>
+      <w:r>
+        <w:rPr>
+          <w:rFonts w:ascii="Consolas" w:hAnsi="Consolas" w:cs="Consolas"/>
+          <w:color w:val="000000"/>
+          <w:sz w:val="19"/>
+          <w:szCs w:val="19"/>
+          <w:lang w:val="en-GB"/>
+        </w:rPr>
+        <w:t>id_extension</w:t>
+      </w:r>
+      <w:proofErr w:type="spellEnd"/>
+      <w:r>
+        <w:rPr>
+          <w:rFonts w:ascii="Consolas" w:hAnsi="Consolas" w:cs="Consolas"/>
+          <w:color w:val="000000"/>
+          <w:sz w:val="19"/>
+          <w:szCs w:val="19"/>
+          <w:lang w:val="en-GB"/>
+        </w:rPr>
+        <w:t>]</w:t>
+      </w:r>
+      <w:r>
+        <w:rPr>
+          <w:rFonts w:ascii="Consolas" w:hAnsi="Consolas" w:cs="Consolas"/>
+          <w:color w:val="808080"/>
+          <w:sz w:val="19"/>
+          <w:szCs w:val="19"/>
+          <w:lang w:val="en-GB"/>
+        </w:rPr>
+        <w:t>)</w:t>
+      </w:r>
+      <w:r>
+        <w:rPr>
+          <w:rFonts w:ascii="Consolas" w:hAnsi="Consolas" w:cs="Consolas"/>
+          <w:color w:val="000000"/>
+          <w:sz w:val="19"/>
+          <w:szCs w:val="19"/>
+          <w:lang w:val="en-GB"/>
+        </w:rPr>
+        <w:t xml:space="preserve"> </w:t>
+      </w:r>
+      <w:r>
+        <w:rPr>
+          <w:rFonts w:ascii="Consolas" w:hAnsi="Consolas" w:cs="Consolas"/>
+          <w:color w:val="0000FF"/>
+          <w:sz w:val="19"/>
+          <w:szCs w:val="19"/>
+          <w:lang w:val="en-GB"/>
+        </w:rPr>
+        <w:t>REFERENCES</w:t>
+      </w:r>
+      <w:r>
+        <w:rPr>
+          <w:rFonts w:ascii="Consolas" w:hAnsi="Consolas" w:cs="Consolas"/>
+          <w:color w:val="000000"/>
+          <w:sz w:val="19"/>
+          <w:szCs w:val="19"/>
+          <w:lang w:val="en-GB"/>
+        </w:rPr>
+        <w:t xml:space="preserve"> [</w:t>
+      </w:r>
+      <w:proofErr w:type="spellStart"/>
+      <w:r>
+        <w:rPr>
+          <w:rFonts w:ascii="Consolas" w:hAnsi="Consolas" w:cs="Consolas"/>
+          <w:color w:val="000000"/>
+          <w:sz w:val="19"/>
+          <w:szCs w:val="19"/>
+          <w:lang w:val="en-GB"/>
+        </w:rPr>
+        <w:t>dbo</w:t>
+      </w:r>
+      <w:proofErr w:type="spellEnd"/>
+      <w:r>
+        <w:rPr>
+          <w:rFonts w:ascii="Consolas" w:hAnsi="Consolas" w:cs="Consolas"/>
+          <w:color w:val="000000"/>
+          <w:sz w:val="19"/>
+          <w:szCs w:val="19"/>
+          <w:lang w:val="en-GB"/>
+        </w:rPr>
+        <w:t>]</w:t>
+      </w:r>
+      <w:proofErr w:type="gramStart"/>
+      <w:r>
+        <w:rPr>
+          <w:rFonts w:ascii="Consolas" w:hAnsi="Consolas" w:cs="Consolas"/>
+          <w:color w:val="808080"/>
+          <w:sz w:val="19"/>
+          <w:szCs w:val="19"/>
+          <w:lang w:val="en-GB"/>
+        </w:rPr>
+        <w:t>.</w:t>
+      </w:r>
+      <w:r>
+        <w:rPr>
+          <w:rFonts w:ascii="Consolas" w:hAnsi="Consolas" w:cs="Consolas"/>
+          <w:color w:val="000000"/>
+          <w:sz w:val="19"/>
+          <w:szCs w:val="19"/>
+          <w:lang w:val="en-GB"/>
+        </w:rPr>
+        <w:t>[</w:t>
+      </w:r>
+      <w:proofErr w:type="gramEnd"/>
+      <w:r>
+        <w:rPr>
+          <w:rFonts w:ascii="Consolas" w:hAnsi="Consolas" w:cs="Consolas"/>
+          <w:color w:val="000000"/>
+          <w:sz w:val="19"/>
+          <w:szCs w:val="19"/>
+          <w:lang w:val="en-GB"/>
+        </w:rPr>
+        <w:t>extensions]</w:t>
+      </w:r>
+      <w:r>
+        <w:rPr>
+          <w:rFonts w:ascii="Consolas" w:hAnsi="Consolas" w:cs="Consolas"/>
+          <w:color w:val="0000FF"/>
+          <w:sz w:val="19"/>
+          <w:szCs w:val="19"/>
+          <w:lang w:val="en-GB"/>
+        </w:rPr>
+        <w:t xml:space="preserve"> </w:t>
+      </w:r>
+      <w:r>
+        <w:rPr>
+          <w:rFonts w:ascii="Consolas" w:hAnsi="Consolas" w:cs="Consolas"/>
+          <w:color w:val="808080"/>
+          <w:sz w:val="19"/>
+          <w:szCs w:val="19"/>
+          <w:lang w:val="en-GB"/>
+        </w:rPr>
+        <w:t>(</w:t>
+      </w:r>
+      <w:r>
+        <w:rPr>
+          <w:rFonts w:ascii="Consolas" w:hAnsi="Consolas" w:cs="Consolas"/>
+          <w:color w:val="000000"/>
+          <w:sz w:val="19"/>
+          <w:szCs w:val="19"/>
+          <w:lang w:val="en-GB"/>
+        </w:rPr>
+        <w:t>[id]</w:t>
+      </w:r>
+      <w:r>
+        <w:rPr>
+          <w:rFonts w:ascii="Consolas" w:hAnsi="Consolas" w:cs="Consolas"/>
+          <w:color w:val="808080"/>
+          <w:sz w:val="19"/>
+          <w:szCs w:val="19"/>
+          <w:lang w:val="en-GB"/>
+        </w:rPr>
+        <w:t>)</w:t>
+      </w:r>
+    </w:p>
+    <w:p>
+      <w:pPr>
+        <w:autoSpaceDE w:val="0"/>
+        <w:autoSpaceDN w:val="0"/>
+        <w:adjustRightInd w:val="0"/>
+        <w:spacing w:after="0" w:line="240" w:lineRule="auto"/>
+        <w:jc w:val="left"/>
+        <w:rPr>
+          <w:rFonts w:ascii="Consolas" w:hAnsi="Consolas" w:cs="Consolas"/>
+          <w:color w:val="000000"/>
+          <w:sz w:val="19"/>
+          <w:szCs w:val="19"/>
+          <w:lang w:val="en-GB"/>
+        </w:rPr>
+      </w:pPr>
+      <w:r>
+        <w:rPr>
+          <w:rFonts w:ascii="Consolas" w:hAnsi="Consolas" w:cs="Consolas"/>
           <w:color w:val="808080"/>
           <w:sz w:val="19"/>
           <w:szCs w:val="19"/>
@@ -3506,6 +3698,22 @@
         </w:rPr>
         <w:t>);</w:t>
       </w:r>
+    </w:p>
+    <w:p>
+      <w:pPr>
+        <w:autoSpaceDE w:val="0"/>
+        <w:autoSpaceDN w:val="0"/>
+        <w:adjustRightInd w:val="0"/>
+        <w:spacing w:after="0" w:line="240" w:lineRule="auto"/>
+        <w:jc w:val="left"/>
+        <w:rPr>
+          <w:rFonts w:ascii="Consolas" w:hAnsi="Consolas" w:cs="Consolas"/>
+          <w:color w:val="000000"/>
+          <w:sz w:val="19"/>
+          <w:szCs w:val="19"/>
+          <w:lang w:val="en-GB"/>
+        </w:rPr>
+      </w:pPr>
     </w:p>
     <w:p>
       <w:pPr>
@@ -3626,7 +3834,7 @@
         <w:sz w:val="16"/>
         <w:szCs w:val="16"/>
       </w:rPr>
-      <w:t>8</w:t>
+      <w:t>7</w:t>
     </w:r>
     <w:r>
       <w:rPr>
@@ -5542,7 +5750,7 @@
 </file>
 
 <file path=customXml/itemProps1.xml><?xml version="1.0" encoding="utf-8"?>
-<ds:datastoreItem xmlns:ds="http://schemas.openxmlformats.org/officeDocument/2006/customXml" ds:itemID="{FD44C61E-C127-4468-B041-03452E371134}">
+<ds:datastoreItem xmlns:ds="http://schemas.openxmlformats.org/officeDocument/2006/customXml" ds:itemID="{3B1551E1-F066-4388-9E75-BCF50E68ECD3}">
   <ds:schemaRefs>
     <ds:schemaRef ds:uri="http://schemas.openxmlformats.org/officeDocument/2006/bibliography"/>
   </ds:schemaRefs>

</xml_diff>